<commit_message>
number field validation by alvin
</commit_message>
<xml_diff>
--- a/storage/template_prosedur.docx
+++ b/storage/template_prosedur.docx
@@ -12,22 +12,43 @@
           <w:szCs w:val="22"/>
         </w:rPr>
       </w:pPr>
+      <w:proofErr w:type="spellStart"/>
       <w:r>
         <w:rPr>
           <w:rFonts w:ascii="Arial" w:hAnsi="Arial" w:cs="Arial"/>
           <w:b/>
           <w:szCs w:val="22"/>
         </w:rPr>
-        <w:t xml:space="preserve">Rancangan </w:t>
+        <w:t>Rancangan</w:t>
       </w:r>
+      <w:proofErr w:type="spellEnd"/>
       <w:r>
         <w:rPr>
           <w:rFonts w:ascii="Arial" w:hAnsi="Arial" w:cs="Arial"/>
           <w:b/>
           <w:szCs w:val="22"/>
         </w:rPr>
-        <w:t xml:space="preserve">Kegiatan </w:t>
+        <w:t xml:space="preserve"> </w:t>
       </w:r>
+      <w:proofErr w:type="spellStart"/>
+      <w:r>
+        <w:rPr>
+          <w:rFonts w:ascii="Arial" w:hAnsi="Arial" w:cs="Arial"/>
+          <w:b/>
+          <w:szCs w:val="22"/>
+        </w:rPr>
+        <w:t>Kegiatan</w:t>
+      </w:r>
+      <w:proofErr w:type="spellEnd"/>
+      <w:r>
+        <w:rPr>
+          <w:rFonts w:ascii="Arial" w:hAnsi="Arial" w:cs="Arial"/>
+          <w:b/>
+          <w:szCs w:val="22"/>
+        </w:rPr>
+        <w:t xml:space="preserve"> </w:t>
+      </w:r>
+      <w:proofErr w:type="spellStart"/>
       <w:r>
         <w:rPr>
           <w:rFonts w:ascii="Arial" w:hAnsi="Arial" w:cs="Arial"/>
@@ -36,6 +57,7 @@
         </w:rPr>
         <w:t>Penelitian</w:t>
       </w:r>
+      <w:proofErr w:type="spellEnd"/>
     </w:p>
     <w:tbl>
       <w:tblPr>
@@ -100,8 +122,18 @@
                 <w:sz w:val="22"/>
                 <w:szCs w:val="20"/>
               </w:rPr>
-              <w:t>Nama peneliti</w:t>
-            </w:r>
+              <w:t xml:space="preserve">Nama </w:t>
+            </w:r>
+            <w:proofErr w:type="spellStart"/>
+            <w:r>
+              <w:rPr>
+                <w:rFonts w:ascii="Arial" w:hAnsi="Arial" w:cs="Arial"/>
+                <w:sz w:val="22"/>
+                <w:szCs w:val="20"/>
+              </w:rPr>
+              <w:t>peneliti</w:t>
+            </w:r>
+            <w:proofErr w:type="spellEnd"/>
           </w:p>
         </w:tc>
         <w:tc>
@@ -146,7 +178,25 @@
                 <w:sz w:val="22"/>
                 <w:szCs w:val="20"/>
               </w:rPr>
-              <w:t>${namaPeneliti}</w:t>
+              <w:t>${</w:t>
+            </w:r>
+            <w:proofErr w:type="spellStart"/>
+            <w:r>
+              <w:rPr>
+                <w:rFonts w:ascii="Arial" w:hAnsi="Arial" w:cs="Arial"/>
+                <w:sz w:val="22"/>
+                <w:szCs w:val="20"/>
+              </w:rPr>
+              <w:t>namaPeneliti</w:t>
+            </w:r>
+            <w:proofErr w:type="spellEnd"/>
+            <w:r>
+              <w:rPr>
+                <w:rFonts w:ascii="Arial" w:hAnsi="Arial" w:cs="Arial"/>
+                <w:sz w:val="22"/>
+                <w:szCs w:val="20"/>
+              </w:rPr>
+              <w:t>}</w:t>
             </w:r>
           </w:p>
         </w:tc>
@@ -188,14 +238,34 @@
                 <w:szCs w:val="20"/>
               </w:rPr>
             </w:pPr>
-            <w:r>
-              <w:rPr>
-                <w:rFonts w:ascii="Arial" w:hAnsi="Arial" w:cs="Arial"/>
-                <w:sz w:val="22"/>
-                <w:szCs w:val="20"/>
-              </w:rPr>
-              <w:t>Instansi peneliti</w:t>
-            </w:r>
+            <w:proofErr w:type="spellStart"/>
+            <w:r>
+              <w:rPr>
+                <w:rFonts w:ascii="Arial" w:hAnsi="Arial" w:cs="Arial"/>
+                <w:sz w:val="22"/>
+                <w:szCs w:val="20"/>
+              </w:rPr>
+              <w:t>Instansi</w:t>
+            </w:r>
+            <w:proofErr w:type="spellEnd"/>
+            <w:r>
+              <w:rPr>
+                <w:rFonts w:ascii="Arial" w:hAnsi="Arial" w:cs="Arial"/>
+                <w:sz w:val="22"/>
+                <w:szCs w:val="20"/>
+              </w:rPr>
+              <w:t xml:space="preserve"> </w:t>
+            </w:r>
+            <w:proofErr w:type="spellStart"/>
+            <w:r>
+              <w:rPr>
+                <w:rFonts w:ascii="Arial" w:hAnsi="Arial" w:cs="Arial"/>
+                <w:sz w:val="22"/>
+                <w:szCs w:val="20"/>
+              </w:rPr>
+              <w:t>peneliti</w:t>
+            </w:r>
+            <w:proofErr w:type="spellEnd"/>
           </w:p>
         </w:tc>
         <w:tc>
@@ -240,7 +310,25 @@
                 <w:sz w:val="22"/>
                 <w:szCs w:val="20"/>
               </w:rPr>
-              <w:t>${instansiPeneliti}</w:t>
+              <w:t>${</w:t>
+            </w:r>
+            <w:proofErr w:type="spellStart"/>
+            <w:r>
+              <w:rPr>
+                <w:rFonts w:ascii="Arial" w:hAnsi="Arial" w:cs="Arial"/>
+                <w:sz w:val="22"/>
+                <w:szCs w:val="20"/>
+              </w:rPr>
+              <w:t>instansiPeneliti</w:t>
+            </w:r>
+            <w:proofErr w:type="spellEnd"/>
+            <w:r>
+              <w:rPr>
+                <w:rFonts w:ascii="Arial" w:hAnsi="Arial" w:cs="Arial"/>
+                <w:sz w:val="22"/>
+                <w:szCs w:val="20"/>
+              </w:rPr>
+              <w:t>}</w:t>
             </w:r>
           </w:p>
         </w:tc>
@@ -290,14 +378,34 @@
                 <w:szCs w:val="20"/>
               </w:rPr>
             </w:pPr>
-            <w:r>
-              <w:rPr>
-                <w:rFonts w:ascii="Arial" w:hAnsi="Arial" w:cs="Arial"/>
-                <w:sz w:val="22"/>
-                <w:szCs w:val="20"/>
-              </w:rPr>
-              <w:t>Judul Penelitian</w:t>
-            </w:r>
+            <w:proofErr w:type="spellStart"/>
+            <w:r>
+              <w:rPr>
+                <w:rFonts w:ascii="Arial" w:hAnsi="Arial" w:cs="Arial"/>
+                <w:sz w:val="22"/>
+                <w:szCs w:val="20"/>
+              </w:rPr>
+              <w:t>Judul</w:t>
+            </w:r>
+            <w:proofErr w:type="spellEnd"/>
+            <w:r>
+              <w:rPr>
+                <w:rFonts w:ascii="Arial" w:hAnsi="Arial" w:cs="Arial"/>
+                <w:sz w:val="22"/>
+                <w:szCs w:val="20"/>
+              </w:rPr>
+              <w:t xml:space="preserve"> </w:t>
+            </w:r>
+            <w:proofErr w:type="spellStart"/>
+            <w:r>
+              <w:rPr>
+                <w:rFonts w:ascii="Arial" w:hAnsi="Arial" w:cs="Arial"/>
+                <w:sz w:val="22"/>
+                <w:szCs w:val="20"/>
+              </w:rPr>
+              <w:t>Penelitian</w:t>
+            </w:r>
+            <w:proofErr w:type="spellEnd"/>
           </w:p>
         </w:tc>
         <w:tc>
@@ -342,7 +450,25 @@
                 <w:sz w:val="22"/>
                 <w:szCs w:val="20"/>
               </w:rPr>
-              <w:t>${judulPenelitian}</w:t>
+              <w:t>${</w:t>
+            </w:r>
+            <w:proofErr w:type="spellStart"/>
+            <w:r>
+              <w:rPr>
+                <w:rFonts w:ascii="Arial" w:hAnsi="Arial" w:cs="Arial"/>
+                <w:sz w:val="22"/>
+                <w:szCs w:val="20"/>
+              </w:rPr>
+              <w:t>judulPenelitian</w:t>
+            </w:r>
+            <w:proofErr w:type="spellEnd"/>
+            <w:r>
+              <w:rPr>
+                <w:rFonts w:ascii="Arial" w:hAnsi="Arial" w:cs="Arial"/>
+                <w:sz w:val="22"/>
+                <w:szCs w:val="20"/>
+              </w:rPr>
+              <w:t>}</w:t>
             </w:r>
           </w:p>
         </w:tc>
@@ -384,14 +510,34 @@
                 <w:szCs w:val="20"/>
               </w:rPr>
             </w:pPr>
-            <w:r>
-              <w:rPr>
-                <w:rFonts w:ascii="Arial" w:hAnsi="Arial" w:cs="Arial"/>
-                <w:sz w:val="22"/>
-                <w:szCs w:val="20"/>
-              </w:rPr>
-              <w:t>Kode Resi</w:t>
-            </w:r>
+            <w:proofErr w:type="spellStart"/>
+            <w:r>
+              <w:rPr>
+                <w:rFonts w:ascii="Arial" w:hAnsi="Arial" w:cs="Arial"/>
+                <w:sz w:val="22"/>
+                <w:szCs w:val="20"/>
+              </w:rPr>
+              <w:t>Kode</w:t>
+            </w:r>
+            <w:proofErr w:type="spellEnd"/>
+            <w:r>
+              <w:rPr>
+                <w:rFonts w:ascii="Arial" w:hAnsi="Arial" w:cs="Arial"/>
+                <w:sz w:val="22"/>
+                <w:szCs w:val="20"/>
+              </w:rPr>
+              <w:t xml:space="preserve"> </w:t>
+            </w:r>
+            <w:proofErr w:type="spellStart"/>
+            <w:r>
+              <w:rPr>
+                <w:rFonts w:ascii="Arial" w:hAnsi="Arial" w:cs="Arial"/>
+                <w:sz w:val="22"/>
+                <w:szCs w:val="20"/>
+              </w:rPr>
+              <w:t>Resi</w:t>
+            </w:r>
+            <w:proofErr w:type="spellEnd"/>
           </w:p>
         </w:tc>
         <w:tc>
@@ -436,7 +582,25 @@
                 <w:sz w:val="22"/>
                 <w:szCs w:val="20"/>
               </w:rPr>
-              <w:t>${resi}</w:t>
+              <w:t>${</w:t>
+            </w:r>
+            <w:proofErr w:type="spellStart"/>
+            <w:r>
+              <w:rPr>
+                <w:rFonts w:ascii="Arial" w:hAnsi="Arial" w:cs="Arial"/>
+                <w:sz w:val="22"/>
+                <w:szCs w:val="20"/>
+              </w:rPr>
+              <w:t>resi</w:t>
+            </w:r>
+            <w:proofErr w:type="spellEnd"/>
+            <w:r>
+              <w:rPr>
+                <w:rFonts w:ascii="Arial" w:hAnsi="Arial" w:cs="Arial"/>
+                <w:sz w:val="22"/>
+                <w:szCs w:val="20"/>
+              </w:rPr>
+              <w:t>}</w:t>
             </w:r>
           </w:p>
         </w:tc>
@@ -493,14 +657,52 @@
                 <w:szCs w:val="20"/>
               </w:rPr>
             </w:pPr>
-            <w:r>
-              <w:rPr>
-                <w:rFonts w:ascii="Arial" w:hAnsi="Arial" w:cs="Arial"/>
-                <w:sz w:val="22"/>
-                <w:szCs w:val="20"/>
-              </w:rPr>
-              <w:t>Rincian Kegiatan Penelitian</w:t>
-            </w:r>
+            <w:proofErr w:type="spellStart"/>
+            <w:r>
+              <w:rPr>
+                <w:rFonts w:ascii="Arial" w:hAnsi="Arial" w:cs="Arial"/>
+                <w:sz w:val="22"/>
+                <w:szCs w:val="20"/>
+              </w:rPr>
+              <w:t>Rincian</w:t>
+            </w:r>
+            <w:proofErr w:type="spellEnd"/>
+            <w:r>
+              <w:rPr>
+                <w:rFonts w:ascii="Arial" w:hAnsi="Arial" w:cs="Arial"/>
+                <w:sz w:val="22"/>
+                <w:szCs w:val="20"/>
+              </w:rPr>
+              <w:t xml:space="preserve"> </w:t>
+            </w:r>
+            <w:proofErr w:type="spellStart"/>
+            <w:r>
+              <w:rPr>
+                <w:rFonts w:ascii="Arial" w:hAnsi="Arial" w:cs="Arial"/>
+                <w:sz w:val="22"/>
+                <w:szCs w:val="20"/>
+              </w:rPr>
+              <w:t>Kegiatan</w:t>
+            </w:r>
+            <w:proofErr w:type="spellEnd"/>
+            <w:r>
+              <w:rPr>
+                <w:rFonts w:ascii="Arial" w:hAnsi="Arial" w:cs="Arial"/>
+                <w:sz w:val="22"/>
+                <w:szCs w:val="20"/>
+              </w:rPr>
+              <w:t xml:space="preserve"> </w:t>
+            </w:r>
+            <w:proofErr w:type="spellStart"/>
+            <w:r>
+              <w:rPr>
+                <w:rFonts w:ascii="Arial" w:hAnsi="Arial" w:cs="Arial"/>
+                <w:sz w:val="22"/>
+                <w:szCs w:val="20"/>
+              </w:rPr>
+              <w:t>Penelitian</w:t>
+            </w:r>
+            <w:proofErr w:type="spellEnd"/>
           </w:p>
         </w:tc>
       </w:tr>
@@ -532,6 +734,7 @@
               </w:rPr>
               <w:t>${</w:t>
             </w:r>
+            <w:proofErr w:type="spellStart"/>
             <w:r>
               <w:rPr>
                 <w:rFonts w:ascii="Arial" w:hAnsi="Arial" w:cs="Arial"/>
@@ -548,7 +751,17 @@
                 <w:sz w:val="22"/>
                 <w:szCs w:val="20"/>
               </w:rPr>
-              <w:t>Kategori}</w:t>
+              <w:t>Kategori</w:t>
+            </w:r>
+            <w:proofErr w:type="spellEnd"/>
+            <w:r>
+              <w:rPr>
+                <w:rFonts w:ascii="Arial" w:hAnsi="Arial" w:cs="Arial"/>
+                <w:b/>
+                <w:sz w:val="22"/>
+                <w:szCs w:val="20"/>
+              </w:rPr>
+              <w:t>}</w:t>
             </w:r>
           </w:p>
         </w:tc>
@@ -587,13 +800,23 @@
                 <w:szCs w:val="20"/>
               </w:rPr>
             </w:pPr>
-            <w:r>
-              <w:rPr>
-                <w:rFonts w:ascii="Arial" w:hAnsi="Arial" w:cs="Arial"/>
-                <w:sz w:val="22"/>
-                <w:szCs w:val="20"/>
-              </w:rPr>
-              <w:t>Hewan Uji</w:t>
+            <w:proofErr w:type="spellStart"/>
+            <w:r>
+              <w:rPr>
+                <w:rFonts w:ascii="Arial" w:hAnsi="Arial" w:cs="Arial"/>
+                <w:sz w:val="22"/>
+                <w:szCs w:val="20"/>
+              </w:rPr>
+              <w:t>Hewan</w:t>
+            </w:r>
+            <w:proofErr w:type="spellEnd"/>
+            <w:r>
+              <w:rPr>
+                <w:rFonts w:ascii="Arial" w:hAnsi="Arial" w:cs="Arial"/>
+                <w:sz w:val="22"/>
+                <w:szCs w:val="20"/>
+              </w:rPr>
+              <w:t xml:space="preserve"> Uji</w:t>
             </w:r>
           </w:p>
         </w:tc>
@@ -639,18 +862,52 @@
                 <w:sz w:val="22"/>
                 <w:szCs w:val="20"/>
               </w:rPr>
-              <w:t>${namaHewan}</w:t>
-            </w:r>
-            <w:r>
-              <w:rPr>
-                <w:rFonts w:ascii="Arial" w:hAnsi="Arial" w:cs="Arial"/>
-                <w:sz w:val="22"/>
-                <w:szCs w:val="20"/>
-              </w:rPr>
-              <w:t xml:space="preserve"> ${keteranganHewan}</w:t>
-            </w:r>
-            <w:bookmarkStart w:id="0" w:name="_GoBack"/>
-            <w:bookmarkEnd w:id="0"/>
+              <w:t>${</w:t>
+            </w:r>
+            <w:proofErr w:type="spellStart"/>
+            <w:r>
+              <w:rPr>
+                <w:rFonts w:ascii="Arial" w:hAnsi="Arial" w:cs="Arial"/>
+                <w:sz w:val="22"/>
+                <w:szCs w:val="20"/>
+              </w:rPr>
+              <w:t>namaHewan</w:t>
+            </w:r>
+            <w:proofErr w:type="spellEnd"/>
+            <w:r>
+              <w:rPr>
+                <w:rFonts w:ascii="Arial" w:hAnsi="Arial" w:cs="Arial"/>
+                <w:sz w:val="22"/>
+                <w:szCs w:val="20"/>
+              </w:rPr>
+              <w:t>}</w:t>
+            </w:r>
+            <w:r>
+              <w:rPr>
+                <w:rFonts w:ascii="Arial" w:hAnsi="Arial" w:cs="Arial"/>
+                <w:sz w:val="22"/>
+                <w:szCs w:val="20"/>
+              </w:rPr>
+              <w:t xml:space="preserve"> ${</w:t>
+            </w:r>
+            <w:proofErr w:type="spellStart"/>
+            <w:r>
+              <w:rPr>
+                <w:rFonts w:ascii="Arial" w:hAnsi="Arial" w:cs="Arial"/>
+                <w:sz w:val="22"/>
+                <w:szCs w:val="20"/>
+              </w:rPr>
+              <w:t>keteranganHewan</w:t>
+            </w:r>
+            <w:proofErr w:type="spellEnd"/>
+            <w:r>
+              <w:rPr>
+                <w:rFonts w:ascii="Arial" w:hAnsi="Arial" w:cs="Arial"/>
+                <w:sz w:val="22"/>
+                <w:szCs w:val="20"/>
+              </w:rPr>
+              <w:t>}</w:t>
+            </w:r>
           </w:p>
         </w:tc>
       </w:tr>
@@ -688,14 +945,34 @@
                 <w:szCs w:val="20"/>
               </w:rPr>
             </w:pPr>
-            <w:r>
-              <w:rPr>
-                <w:rFonts w:ascii="Arial" w:hAnsi="Arial" w:cs="Arial"/>
-                <w:sz w:val="22"/>
-                <w:szCs w:val="20"/>
-              </w:rPr>
-              <w:t>Kelompok Perlakuan</w:t>
-            </w:r>
+            <w:proofErr w:type="spellStart"/>
+            <w:r>
+              <w:rPr>
+                <w:rFonts w:ascii="Arial" w:hAnsi="Arial" w:cs="Arial"/>
+                <w:sz w:val="22"/>
+                <w:szCs w:val="20"/>
+              </w:rPr>
+              <w:t>Kelompok</w:t>
+            </w:r>
+            <w:proofErr w:type="spellEnd"/>
+            <w:r>
+              <w:rPr>
+                <w:rFonts w:ascii="Arial" w:hAnsi="Arial" w:cs="Arial"/>
+                <w:sz w:val="22"/>
+                <w:szCs w:val="20"/>
+              </w:rPr>
+              <w:t xml:space="preserve"> </w:t>
+            </w:r>
+            <w:proofErr w:type="spellStart"/>
+            <w:r>
+              <w:rPr>
+                <w:rFonts w:ascii="Arial" w:hAnsi="Arial" w:cs="Arial"/>
+                <w:sz w:val="22"/>
+                <w:szCs w:val="20"/>
+              </w:rPr>
+              <w:t>Perlakuan</w:t>
+            </w:r>
+            <w:proofErr w:type="spellEnd"/>
           </w:p>
         </w:tc>
         <w:tc>
@@ -740,7 +1017,25 @@
                 <w:sz w:val="22"/>
                 <w:szCs w:val="20"/>
               </w:rPr>
-              <w:t>${perlakuan}</w:t>
+              <w:t>${</w:t>
+            </w:r>
+            <w:proofErr w:type="spellStart"/>
+            <w:r>
+              <w:rPr>
+                <w:rFonts w:ascii="Arial" w:hAnsi="Arial" w:cs="Arial"/>
+                <w:sz w:val="22"/>
+                <w:szCs w:val="20"/>
+              </w:rPr>
+              <w:t>perlakuan</w:t>
+            </w:r>
+            <w:proofErr w:type="spellEnd"/>
+            <w:r>
+              <w:rPr>
+                <w:rFonts w:ascii="Arial" w:hAnsi="Arial" w:cs="Arial"/>
+                <w:sz w:val="22"/>
+                <w:szCs w:val="20"/>
+              </w:rPr>
+              <w:t>}</w:t>
             </w:r>
           </w:p>
         </w:tc>
@@ -831,7 +1126,25 @@
                 <w:sz w:val="22"/>
                 <w:szCs w:val="18"/>
               </w:rPr>
-              <w:t>${parameterUji}</w:t>
+              <w:t>${</w:t>
+            </w:r>
+            <w:proofErr w:type="spellStart"/>
+            <w:r>
+              <w:rPr>
+                <w:rFonts w:ascii="Arial" w:hAnsi="Arial" w:cs="Arial"/>
+                <w:sz w:val="22"/>
+                <w:szCs w:val="18"/>
+              </w:rPr>
+              <w:t>parameterUji</w:t>
+            </w:r>
+            <w:proofErr w:type="spellEnd"/>
+            <w:r>
+              <w:rPr>
+                <w:rFonts w:ascii="Arial" w:hAnsi="Arial" w:cs="Arial"/>
+                <w:sz w:val="22"/>
+                <w:szCs w:val="18"/>
+              </w:rPr>
+              <w:t>}</w:t>
             </w:r>
           </w:p>
         </w:tc>
@@ -870,14 +1183,34 @@
                 <w:szCs w:val="20"/>
               </w:rPr>
             </w:pPr>
-            <w:r>
-              <w:rPr>
-                <w:rFonts w:ascii="Arial" w:hAnsi="Arial" w:cs="Arial"/>
-                <w:sz w:val="22"/>
-                <w:szCs w:val="20"/>
-              </w:rPr>
-              <w:t>Desain Penelitian</w:t>
-            </w:r>
+            <w:proofErr w:type="spellStart"/>
+            <w:r>
+              <w:rPr>
+                <w:rFonts w:ascii="Arial" w:hAnsi="Arial" w:cs="Arial"/>
+                <w:sz w:val="22"/>
+                <w:szCs w:val="20"/>
+              </w:rPr>
+              <w:t>Desain</w:t>
+            </w:r>
+            <w:proofErr w:type="spellEnd"/>
+            <w:r>
+              <w:rPr>
+                <w:rFonts w:ascii="Arial" w:hAnsi="Arial" w:cs="Arial"/>
+                <w:sz w:val="22"/>
+                <w:szCs w:val="20"/>
+              </w:rPr>
+              <w:t xml:space="preserve"> </w:t>
+            </w:r>
+            <w:proofErr w:type="spellStart"/>
+            <w:r>
+              <w:rPr>
+                <w:rFonts w:ascii="Arial" w:hAnsi="Arial" w:cs="Arial"/>
+                <w:sz w:val="22"/>
+                <w:szCs w:val="20"/>
+              </w:rPr>
+              <w:t>Penelitian</w:t>
+            </w:r>
+            <w:proofErr w:type="spellEnd"/>
           </w:p>
         </w:tc>
         <w:tc>
@@ -922,7 +1255,25 @@
                 <w:sz w:val="22"/>
                 <w:szCs w:val="20"/>
               </w:rPr>
-              <w:t>${desainPenelitian}</w:t>
+              <w:t>${</w:t>
+            </w:r>
+            <w:proofErr w:type="spellStart"/>
+            <w:r>
+              <w:rPr>
+                <w:rFonts w:ascii="Arial" w:hAnsi="Arial" w:cs="Arial"/>
+                <w:sz w:val="22"/>
+                <w:szCs w:val="20"/>
+              </w:rPr>
+              <w:t>desainPenelitian</w:t>
+            </w:r>
+            <w:proofErr w:type="spellEnd"/>
+            <w:r>
+              <w:rPr>
+                <w:rFonts w:ascii="Arial" w:hAnsi="Arial" w:cs="Arial"/>
+                <w:sz w:val="22"/>
+                <w:szCs w:val="20"/>
+              </w:rPr>
+              <w:t>}</w:t>
             </w:r>
           </w:p>
         </w:tc>
@@ -931,3600 +1282,12 @@
     <w:p>
       <w:pPr>
         <w:spacing w:before="120" w:after="120"/>
-        <w:ind w:hanging="86"/>
-        <w:rPr>
-          <w:rFonts w:ascii="Arial" w:hAnsi="Arial" w:cs="Arial"/>
-          <w:b/>
-          <w:sz w:val="28"/>
-          <w:szCs w:val="22"/>
-        </w:rPr>
-      </w:pPr>
-      <w:r>
         <w:rPr>
           <w:rFonts w:ascii="Arial" w:hAnsi="Arial" w:cs="Arial"/>
         </w:rPr>
-        <w:br w:type="page"/>
-      </w:r>
-      <w:r>
-        <w:rPr>
-          <w:rFonts w:ascii="Arial" w:hAnsi="Arial" w:cs="Arial"/>
-          <w:b/>
-          <w:szCs w:val="22"/>
-        </w:rPr>
-        <w:lastRenderedPageBreak/>
-        <w:t>Lampiran 2. Anggaran Penelitian</w:t>
-      </w:r>
-    </w:p>
-    <w:tbl>
-      <w:tblPr>
-        <w:tblW w:w="10260" w:type="dxa"/>
-        <w:tblInd w:w="18" w:type="dxa"/>
-        <w:tblBorders>
-          <w:top w:val="single" w:sz="4" w:space="0" w:color="auto"/>
-          <w:left w:val="single" w:sz="4" w:space="0" w:color="auto"/>
-          <w:bottom w:val="single" w:sz="4" w:space="0" w:color="auto"/>
-          <w:right w:val="single" w:sz="4" w:space="0" w:color="auto"/>
-          <w:insideH w:val="single" w:sz="4" w:space="0" w:color="auto"/>
-          <w:insideV w:val="single" w:sz="4" w:space="0" w:color="auto"/>
-        </w:tblBorders>
-        <w:tblLook w:val="04A0" w:firstRow="1" w:lastRow="0" w:firstColumn="1" w:lastColumn="0" w:noHBand="0" w:noVBand="1"/>
-      </w:tblPr>
-      <w:tblGrid>
-        <w:gridCol w:w="510"/>
-        <w:gridCol w:w="4557"/>
-        <w:gridCol w:w="1170"/>
-        <w:gridCol w:w="2161"/>
-        <w:gridCol w:w="1890"/>
-      </w:tblGrid>
-      <w:tr>
-        <w:trPr>
-          <w:trHeight w:val="20"/>
-        </w:trPr>
-        <w:tc>
-          <w:tcPr>
-            <w:tcW w:w="483" w:type="dxa"/>
-            <w:shd w:val="clear" w:color="auto" w:fill="5B9BD5"/>
-            <w:vAlign w:val="center"/>
-          </w:tcPr>
-          <w:p>
-            <w:pPr>
-              <w:rPr>
-                <w:rFonts w:ascii="Arial" w:eastAsia="Times New Roman" w:hAnsi="Arial" w:cs="Arial"/>
-                <w:b/>
-                <w:bCs/>
-                <w:color w:val="000000"/>
-                <w:sz w:val="22"/>
-                <w:szCs w:val="18"/>
-              </w:rPr>
-            </w:pPr>
-            <w:r>
-              <w:rPr>
-                <w:rFonts w:ascii="Arial" w:eastAsia="Times New Roman" w:hAnsi="Arial" w:cs="Arial"/>
-                <w:b/>
-                <w:bCs/>
-                <w:color w:val="000000"/>
-                <w:sz w:val="22"/>
-                <w:szCs w:val="18"/>
-              </w:rPr>
-              <w:t>No</w:t>
-            </w:r>
-          </w:p>
-        </w:tc>
-        <w:tc>
-          <w:tcPr>
-            <w:tcW w:w="4557" w:type="dxa"/>
-            <w:shd w:val="clear" w:color="auto" w:fill="5B9BD5"/>
-            <w:noWrap/>
-            <w:vAlign w:val="center"/>
-            <w:hideMark/>
-          </w:tcPr>
-          <w:p>
-            <w:pPr>
-              <w:rPr>
-                <w:rFonts w:ascii="Arial" w:eastAsia="Times New Roman" w:hAnsi="Arial" w:cs="Arial"/>
-                <w:b/>
-                <w:bCs/>
-                <w:color w:val="000000"/>
-                <w:sz w:val="22"/>
-                <w:szCs w:val="18"/>
-              </w:rPr>
-            </w:pPr>
-            <w:r>
-              <w:rPr>
-                <w:rFonts w:ascii="Arial" w:eastAsia="Times New Roman" w:hAnsi="Arial" w:cs="Arial"/>
-                <w:b/>
-                <w:bCs/>
-                <w:color w:val="000000"/>
-                <w:sz w:val="22"/>
-                <w:szCs w:val="18"/>
-              </w:rPr>
-              <w:t>Bahan / Layanan</w:t>
-            </w:r>
-          </w:p>
-        </w:tc>
-        <w:tc>
-          <w:tcPr>
-            <w:tcW w:w="1170" w:type="dxa"/>
-            <w:shd w:val="clear" w:color="auto" w:fill="5B9BD5"/>
-            <w:noWrap/>
-            <w:vAlign w:val="center"/>
-            <w:hideMark/>
-          </w:tcPr>
-          <w:p>
-            <w:pPr>
-              <w:rPr>
-                <w:rFonts w:ascii="Arial" w:eastAsia="Times New Roman" w:hAnsi="Arial" w:cs="Arial"/>
-                <w:b/>
-                <w:bCs/>
-                <w:color w:val="000000"/>
-                <w:sz w:val="22"/>
-                <w:szCs w:val="18"/>
-              </w:rPr>
-            </w:pPr>
-            <w:r>
-              <w:rPr>
-                <w:rFonts w:ascii="Arial" w:eastAsia="Times New Roman" w:hAnsi="Arial" w:cs="Arial"/>
-                <w:b/>
-                <w:bCs/>
-                <w:color w:val="000000"/>
-                <w:sz w:val="22"/>
-                <w:szCs w:val="18"/>
-              </w:rPr>
-              <w:t>Jumlah</w:t>
-            </w:r>
-          </w:p>
-        </w:tc>
-        <w:tc>
-          <w:tcPr>
-            <w:tcW w:w="2160" w:type="dxa"/>
-            <w:shd w:val="clear" w:color="auto" w:fill="5B9BD5"/>
-            <w:noWrap/>
-            <w:vAlign w:val="center"/>
-            <w:hideMark/>
-          </w:tcPr>
-          <w:p>
-            <w:pPr>
-              <w:rPr>
-                <w:rFonts w:ascii="Arial" w:eastAsia="Times New Roman" w:hAnsi="Arial" w:cs="Arial"/>
-                <w:b/>
-                <w:sz w:val="22"/>
-                <w:szCs w:val="18"/>
-              </w:rPr>
-            </w:pPr>
-            <w:r>
-              <w:rPr>
-                <w:rFonts w:ascii="Arial" w:eastAsia="Times New Roman" w:hAnsi="Arial" w:cs="Arial"/>
-                <w:b/>
-                <w:sz w:val="22"/>
-                <w:szCs w:val="18"/>
-              </w:rPr>
-              <w:t>Harga Satuan</w:t>
-            </w:r>
-          </w:p>
-        </w:tc>
-        <w:tc>
-          <w:tcPr>
-            <w:tcW w:w="1890" w:type="dxa"/>
-            <w:shd w:val="clear" w:color="auto" w:fill="5B9BD5"/>
-            <w:noWrap/>
-            <w:vAlign w:val="center"/>
-            <w:hideMark/>
-          </w:tcPr>
-          <w:p>
-            <w:pPr>
-              <w:rPr>
-                <w:rFonts w:ascii="Arial" w:eastAsia="Times New Roman" w:hAnsi="Arial" w:cs="Arial"/>
-                <w:b/>
-                <w:sz w:val="22"/>
-                <w:szCs w:val="18"/>
-              </w:rPr>
-            </w:pPr>
-            <w:r>
-              <w:rPr>
-                <w:rFonts w:ascii="Arial" w:eastAsia="Times New Roman" w:hAnsi="Arial" w:cs="Arial"/>
-                <w:b/>
-                <w:sz w:val="22"/>
-                <w:szCs w:val="18"/>
-              </w:rPr>
-              <w:t>Subtotal</w:t>
-            </w:r>
-          </w:p>
-        </w:tc>
-      </w:tr>
-      <w:tr>
-        <w:trPr>
-          <w:trHeight w:val="20"/>
-        </w:trPr>
-        <w:tc>
-          <w:tcPr>
-            <w:tcW w:w="483" w:type="dxa"/>
-            <w:vAlign w:val="center"/>
-          </w:tcPr>
-          <w:p>
-            <w:pPr>
-              <w:rPr>
-                <w:rFonts w:ascii="Arial" w:eastAsia="Times New Roman" w:hAnsi="Arial" w:cs="Arial"/>
-                <w:b/>
-                <w:bCs/>
-                <w:color w:val="000000"/>
-                <w:sz w:val="22"/>
-                <w:szCs w:val="18"/>
-              </w:rPr>
-            </w:pPr>
-            <w:r>
-              <w:rPr>
-                <w:rFonts w:ascii="Arial" w:eastAsia="Times New Roman" w:hAnsi="Arial" w:cs="Arial"/>
-                <w:b/>
-                <w:bCs/>
-                <w:color w:val="000000"/>
-                <w:sz w:val="22"/>
-                <w:szCs w:val="18"/>
-              </w:rPr>
-              <w:t>1.</w:t>
-            </w:r>
-          </w:p>
-        </w:tc>
-        <w:tc>
-          <w:tcPr>
-            <w:tcW w:w="9777" w:type="dxa"/>
-            <w:gridSpan w:val="4"/>
-            <w:shd w:val="clear" w:color="auto" w:fill="auto"/>
-            <w:noWrap/>
-            <w:vAlign w:val="center"/>
-          </w:tcPr>
-          <w:p>
-            <w:pPr>
-              <w:rPr>
-                <w:rFonts w:ascii="Arial" w:eastAsia="Times New Roman" w:hAnsi="Arial" w:cs="Arial"/>
-                <w:sz w:val="22"/>
-                <w:szCs w:val="18"/>
-              </w:rPr>
-            </w:pPr>
-            <w:r>
-              <w:rPr>
-                <w:rFonts w:ascii="Arial" w:eastAsia="Times New Roman" w:hAnsi="Arial" w:cs="Arial"/>
-                <w:b/>
-                <w:bCs/>
-                <w:color w:val="000000"/>
-                <w:sz w:val="22"/>
-                <w:szCs w:val="18"/>
-              </w:rPr>
-              <w:t>${namaKategori}</w:t>
-            </w:r>
-          </w:p>
-        </w:tc>
-      </w:tr>
-      <w:tr>
-        <w:trPr>
-          <w:trHeight w:val="20"/>
-        </w:trPr>
-        <w:tc>
-          <w:tcPr>
-            <w:tcW w:w="483" w:type="dxa"/>
-            <w:vAlign w:val="center"/>
-          </w:tcPr>
-          <w:p>
-            <w:pPr>
-              <w:rPr>
-                <w:rFonts w:ascii="Arial" w:eastAsia="Times New Roman" w:hAnsi="Arial" w:cs="Arial"/>
-                <w:b/>
-                <w:bCs/>
-                <w:color w:val="000000"/>
-                <w:sz w:val="22"/>
-                <w:szCs w:val="18"/>
-              </w:rPr>
-            </w:pPr>
-          </w:p>
-        </w:tc>
-        <w:tc>
-          <w:tcPr>
-            <w:tcW w:w="9777" w:type="dxa"/>
-            <w:gridSpan w:val="4"/>
-            <w:shd w:val="clear" w:color="auto" w:fill="auto"/>
-            <w:noWrap/>
-            <w:vAlign w:val="center"/>
-            <w:hideMark/>
-          </w:tcPr>
-          <w:p>
-            <w:pPr>
-              <w:rPr>
-                <w:rFonts w:ascii="Arial" w:eastAsia="Times New Roman" w:hAnsi="Arial" w:cs="Arial"/>
-                <w:sz w:val="22"/>
-                <w:szCs w:val="18"/>
-              </w:rPr>
-            </w:pPr>
-            <w:r>
-              <w:rPr>
-                <w:rFonts w:ascii="Arial" w:eastAsia="Times New Roman" w:hAnsi="Arial" w:cs="Arial"/>
-                <w:b/>
-                <w:bCs/>
-                <w:color w:val="000000"/>
-                <w:sz w:val="22"/>
-                <w:szCs w:val="18"/>
-              </w:rPr>
-              <w:t>Pemeliharaan (4 minggu)</w:t>
-            </w:r>
-          </w:p>
-        </w:tc>
-      </w:tr>
-      <w:tr>
-        <w:trPr>
-          <w:trHeight w:val="20"/>
-        </w:trPr>
-        <w:tc>
-          <w:tcPr>
-            <w:tcW w:w="483" w:type="dxa"/>
-            <w:vAlign w:val="center"/>
-          </w:tcPr>
-          <w:p>
-            <w:pPr>
-              <w:rPr>
-                <w:rFonts w:ascii="Arial" w:eastAsia="Times New Roman" w:hAnsi="Arial" w:cs="Arial"/>
-                <w:color w:val="000000"/>
-                <w:sz w:val="22"/>
-                <w:szCs w:val="18"/>
-              </w:rPr>
-            </w:pPr>
-          </w:p>
-        </w:tc>
-        <w:tc>
-          <w:tcPr>
-            <w:tcW w:w="4557" w:type="dxa"/>
-            <w:shd w:val="clear" w:color="auto" w:fill="auto"/>
-            <w:noWrap/>
-            <w:vAlign w:val="center"/>
-            <w:hideMark/>
-          </w:tcPr>
-          <w:p>
-            <w:pPr>
-              <w:rPr>
-                <w:rFonts w:ascii="Arial" w:eastAsia="Times New Roman" w:hAnsi="Arial" w:cs="Arial"/>
-                <w:color w:val="000000"/>
-                <w:sz w:val="22"/>
-                <w:szCs w:val="18"/>
-              </w:rPr>
-            </w:pPr>
-            <w:r>
-              <w:rPr>
-                <w:rFonts w:ascii="Arial" w:eastAsia="Times New Roman" w:hAnsi="Arial" w:cs="Arial"/>
-                <w:color w:val="000000"/>
-                <w:sz w:val="22"/>
-                <w:szCs w:val="18"/>
-              </w:rPr>
-              <w:t>Tikus</w:t>
-            </w:r>
-          </w:p>
-        </w:tc>
-        <w:tc>
-          <w:tcPr>
-            <w:tcW w:w="1170" w:type="dxa"/>
-            <w:shd w:val="clear" w:color="auto" w:fill="auto"/>
-            <w:noWrap/>
-            <w:vAlign w:val="center"/>
-            <w:hideMark/>
-          </w:tcPr>
-          <w:p>
-            <w:pPr>
-              <w:jc w:val="right"/>
-              <w:rPr>
-                <w:rFonts w:ascii="Arial" w:eastAsia="Times New Roman" w:hAnsi="Arial" w:cs="Arial"/>
-                <w:color w:val="000000"/>
-                <w:sz w:val="22"/>
-                <w:szCs w:val="18"/>
-              </w:rPr>
-            </w:pPr>
-            <w:r>
-              <w:rPr>
-                <w:rFonts w:ascii="Arial" w:eastAsia="Times New Roman" w:hAnsi="Arial" w:cs="Arial"/>
-                <w:color w:val="000000"/>
-                <w:sz w:val="22"/>
-                <w:szCs w:val="18"/>
-              </w:rPr>
-              <w:t>50</w:t>
-            </w:r>
-            <w:r>
-              <w:rPr>
-                <w:rFonts w:ascii="Arial" w:eastAsia="Times New Roman" w:hAnsi="Arial" w:cs="Arial"/>
-                <w:color w:val="000000"/>
-                <w:sz w:val="22"/>
-                <w:szCs w:val="18"/>
-              </w:rPr>
-              <w:t xml:space="preserve"> ekor</w:t>
-            </w:r>
-          </w:p>
-        </w:tc>
-        <w:tc>
-          <w:tcPr>
-            <w:tcW w:w="2160" w:type="dxa"/>
-            <w:shd w:val="clear" w:color="auto" w:fill="auto"/>
-            <w:noWrap/>
-            <w:vAlign w:val="center"/>
-            <w:hideMark/>
-          </w:tcPr>
-          <w:p>
-            <w:pPr>
-              <w:jc w:val="right"/>
-              <w:rPr>
-                <w:rFonts w:ascii="Arial" w:eastAsia="Times New Roman" w:hAnsi="Arial" w:cs="Arial"/>
-                <w:color w:val="000000"/>
-                <w:sz w:val="22"/>
-                <w:szCs w:val="18"/>
-              </w:rPr>
-            </w:pPr>
-            <w:r>
-              <w:rPr>
-                <w:rFonts w:ascii="Arial" w:eastAsia="Times New Roman" w:hAnsi="Arial" w:cs="Arial"/>
-                <w:color w:val="000000"/>
-                <w:sz w:val="22"/>
-                <w:szCs w:val="18"/>
-              </w:rPr>
-              <w:t>50,000/ekor</w:t>
-            </w:r>
-          </w:p>
-        </w:tc>
-        <w:tc>
-          <w:tcPr>
-            <w:tcW w:w="1890" w:type="dxa"/>
-            <w:shd w:val="clear" w:color="auto" w:fill="auto"/>
-            <w:noWrap/>
-            <w:vAlign w:val="center"/>
-            <w:hideMark/>
-          </w:tcPr>
-          <w:p>
-            <w:pPr>
-              <w:jc w:val="right"/>
-              <w:rPr>
-                <w:rFonts w:ascii="Arial" w:eastAsia="Times New Roman" w:hAnsi="Arial" w:cs="Arial"/>
-                <w:color w:val="000000"/>
-                <w:sz w:val="22"/>
-                <w:szCs w:val="18"/>
-              </w:rPr>
-            </w:pPr>
-            <w:r>
-              <w:rPr>
-                <w:rFonts w:ascii="Arial" w:eastAsia="Times New Roman" w:hAnsi="Arial" w:cs="Arial"/>
-                <w:color w:val="000000"/>
-                <w:sz w:val="22"/>
-                <w:szCs w:val="18"/>
-              </w:rPr>
-              <w:t>2</w:t>
-            </w:r>
-            <w:r>
-              <w:rPr>
-                <w:rFonts w:ascii="Arial" w:eastAsia="Times New Roman" w:hAnsi="Arial" w:cs="Arial"/>
-                <w:color w:val="000000"/>
-                <w:sz w:val="22"/>
-                <w:szCs w:val="18"/>
-              </w:rPr>
-              <w:t>,</w:t>
-            </w:r>
-            <w:r>
-              <w:rPr>
-                <w:rFonts w:ascii="Arial" w:eastAsia="Times New Roman" w:hAnsi="Arial" w:cs="Arial"/>
-                <w:color w:val="000000"/>
-                <w:sz w:val="22"/>
-                <w:szCs w:val="18"/>
-              </w:rPr>
-              <w:t>5</w:t>
-            </w:r>
-            <w:r>
-              <w:rPr>
-                <w:rFonts w:ascii="Arial" w:eastAsia="Times New Roman" w:hAnsi="Arial" w:cs="Arial"/>
-                <w:color w:val="000000"/>
-                <w:sz w:val="22"/>
-                <w:szCs w:val="18"/>
-              </w:rPr>
-              <w:t>00,000</w:t>
-            </w:r>
-          </w:p>
-        </w:tc>
-      </w:tr>
-      <w:tr>
-        <w:trPr>
-          <w:trHeight w:val="20"/>
-        </w:trPr>
-        <w:tc>
-          <w:tcPr>
-            <w:tcW w:w="483" w:type="dxa"/>
-            <w:vAlign w:val="center"/>
-          </w:tcPr>
-          <w:p>
-            <w:pPr>
-              <w:rPr>
-                <w:rFonts w:ascii="Arial" w:eastAsia="Times New Roman" w:hAnsi="Arial" w:cs="Arial"/>
-                <w:color w:val="000000"/>
-                <w:sz w:val="22"/>
-                <w:szCs w:val="18"/>
-              </w:rPr>
-            </w:pPr>
-          </w:p>
-        </w:tc>
-        <w:tc>
-          <w:tcPr>
-            <w:tcW w:w="4557" w:type="dxa"/>
-            <w:shd w:val="clear" w:color="auto" w:fill="auto"/>
-            <w:noWrap/>
-            <w:vAlign w:val="center"/>
-            <w:hideMark/>
-          </w:tcPr>
-          <w:p>
-            <w:pPr>
-              <w:rPr>
-                <w:rFonts w:ascii="Arial" w:eastAsia="Times New Roman" w:hAnsi="Arial" w:cs="Arial"/>
-                <w:color w:val="000000"/>
-                <w:sz w:val="22"/>
-                <w:szCs w:val="18"/>
-              </w:rPr>
-            </w:pPr>
-            <w:r>
-              <w:rPr>
-                <w:rFonts w:ascii="Arial" w:eastAsia="Times New Roman" w:hAnsi="Arial" w:cs="Arial"/>
-                <w:color w:val="000000"/>
-                <w:sz w:val="22"/>
-                <w:szCs w:val="18"/>
-              </w:rPr>
-              <w:t>Pakan</w:t>
-            </w:r>
-          </w:p>
-        </w:tc>
-        <w:tc>
-          <w:tcPr>
-            <w:tcW w:w="1170" w:type="dxa"/>
-            <w:shd w:val="clear" w:color="auto" w:fill="auto"/>
-            <w:noWrap/>
-            <w:vAlign w:val="center"/>
-            <w:hideMark/>
-          </w:tcPr>
-          <w:p>
-            <w:pPr>
-              <w:jc w:val="right"/>
-              <w:rPr>
-                <w:rFonts w:ascii="Arial" w:eastAsia="Times New Roman" w:hAnsi="Arial" w:cs="Arial"/>
-                <w:color w:val="000000"/>
-                <w:sz w:val="22"/>
-                <w:szCs w:val="18"/>
-              </w:rPr>
-            </w:pPr>
-            <w:r>
-              <w:rPr>
-                <w:rFonts w:ascii="Arial" w:eastAsia="Times New Roman" w:hAnsi="Arial" w:cs="Arial"/>
-                <w:color w:val="000000"/>
-                <w:sz w:val="22"/>
-                <w:szCs w:val="18"/>
-              </w:rPr>
-              <w:t>1 karung</w:t>
-            </w:r>
-          </w:p>
-        </w:tc>
-        <w:tc>
-          <w:tcPr>
-            <w:tcW w:w="2160" w:type="dxa"/>
-            <w:shd w:val="clear" w:color="auto" w:fill="auto"/>
-            <w:noWrap/>
-            <w:vAlign w:val="center"/>
-            <w:hideMark/>
-          </w:tcPr>
-          <w:p>
-            <w:pPr>
-              <w:jc w:val="right"/>
-              <w:rPr>
-                <w:rFonts w:ascii="Arial" w:eastAsia="Times New Roman" w:hAnsi="Arial" w:cs="Arial"/>
-                <w:color w:val="000000"/>
-                <w:sz w:val="22"/>
-                <w:szCs w:val="18"/>
-              </w:rPr>
-            </w:pPr>
-            <w:r>
-              <w:rPr>
-                <w:rFonts w:ascii="Arial" w:eastAsia="Times New Roman" w:hAnsi="Arial" w:cs="Arial"/>
-                <w:color w:val="000000"/>
-                <w:sz w:val="22"/>
-                <w:szCs w:val="18"/>
-              </w:rPr>
-              <w:t>600,000</w:t>
-            </w:r>
-            <w:r>
-              <w:rPr>
-                <w:rFonts w:ascii="Arial" w:eastAsia="Times New Roman" w:hAnsi="Arial" w:cs="Arial"/>
-                <w:color w:val="000000"/>
-                <w:sz w:val="22"/>
-                <w:szCs w:val="18"/>
-              </w:rPr>
-              <w:t>/k</w:t>
-            </w:r>
-            <w:r>
-              <w:rPr>
-                <w:rFonts w:ascii="Arial" w:eastAsia="Times New Roman" w:hAnsi="Arial" w:cs="Arial"/>
-                <w:color w:val="000000"/>
-                <w:sz w:val="22"/>
-                <w:szCs w:val="18"/>
-              </w:rPr>
-              <w:t>arung</w:t>
-            </w:r>
-          </w:p>
-        </w:tc>
-        <w:tc>
-          <w:tcPr>
-            <w:tcW w:w="1890" w:type="dxa"/>
-            <w:shd w:val="clear" w:color="auto" w:fill="auto"/>
-            <w:noWrap/>
-            <w:vAlign w:val="center"/>
-            <w:hideMark/>
-          </w:tcPr>
-          <w:p>
-            <w:pPr>
-              <w:jc w:val="right"/>
-              <w:rPr>
-                <w:rFonts w:ascii="Arial" w:eastAsia="Times New Roman" w:hAnsi="Arial" w:cs="Arial"/>
-                <w:color w:val="000000"/>
-                <w:sz w:val="22"/>
-                <w:szCs w:val="18"/>
-              </w:rPr>
-            </w:pPr>
-            <w:r>
-              <w:rPr>
-                <w:rFonts w:ascii="Arial" w:eastAsia="Times New Roman" w:hAnsi="Arial" w:cs="Arial"/>
-                <w:color w:val="000000"/>
-                <w:sz w:val="22"/>
-                <w:szCs w:val="18"/>
-              </w:rPr>
-              <w:t>600</w:t>
-            </w:r>
-            <w:r>
-              <w:rPr>
-                <w:rFonts w:ascii="Arial" w:eastAsia="Times New Roman" w:hAnsi="Arial" w:cs="Arial"/>
-                <w:color w:val="000000"/>
-                <w:sz w:val="22"/>
-                <w:szCs w:val="18"/>
-              </w:rPr>
-              <w:t>,000</w:t>
-            </w:r>
-          </w:p>
-        </w:tc>
-      </w:tr>
-      <w:tr>
-        <w:trPr>
-          <w:trHeight w:val="20"/>
-        </w:trPr>
-        <w:tc>
-          <w:tcPr>
-            <w:tcW w:w="483" w:type="dxa"/>
-            <w:vAlign w:val="center"/>
-          </w:tcPr>
-          <w:p>
-            <w:pPr>
-              <w:rPr>
-                <w:rFonts w:ascii="Arial" w:eastAsia="Times New Roman" w:hAnsi="Arial" w:cs="Arial"/>
-                <w:color w:val="000000"/>
-                <w:sz w:val="22"/>
-                <w:szCs w:val="18"/>
-              </w:rPr>
-            </w:pPr>
-          </w:p>
-        </w:tc>
-        <w:tc>
-          <w:tcPr>
-            <w:tcW w:w="4557" w:type="dxa"/>
-            <w:shd w:val="clear" w:color="auto" w:fill="auto"/>
-            <w:noWrap/>
-            <w:vAlign w:val="center"/>
-            <w:hideMark/>
-          </w:tcPr>
-          <w:p>
-            <w:pPr>
-              <w:rPr>
-                <w:rFonts w:ascii="Arial" w:eastAsia="Times New Roman" w:hAnsi="Arial" w:cs="Arial"/>
-                <w:color w:val="000000"/>
-                <w:sz w:val="22"/>
-                <w:szCs w:val="18"/>
-              </w:rPr>
-            </w:pPr>
-            <w:r>
-              <w:rPr>
-                <w:rFonts w:ascii="Arial" w:eastAsia="Times New Roman" w:hAnsi="Arial" w:cs="Arial"/>
-                <w:color w:val="000000"/>
-                <w:sz w:val="22"/>
-                <w:szCs w:val="18"/>
-              </w:rPr>
-              <w:t>Box dan P</w:t>
-            </w:r>
-            <w:r>
-              <w:rPr>
-                <w:rFonts w:ascii="Arial" w:eastAsia="Times New Roman" w:hAnsi="Arial" w:cs="Arial"/>
-                <w:color w:val="000000"/>
-                <w:sz w:val="22"/>
-                <w:szCs w:val="18"/>
-              </w:rPr>
-              <w:t>erlengkapan</w:t>
-            </w:r>
-          </w:p>
-        </w:tc>
-        <w:tc>
-          <w:tcPr>
-            <w:tcW w:w="1170" w:type="dxa"/>
-            <w:shd w:val="clear" w:color="auto" w:fill="auto"/>
-            <w:noWrap/>
-            <w:vAlign w:val="center"/>
-            <w:hideMark/>
-          </w:tcPr>
-          <w:p>
-            <w:pPr>
-              <w:jc w:val="right"/>
-              <w:rPr>
-                <w:rFonts w:ascii="Arial" w:eastAsia="Times New Roman" w:hAnsi="Arial" w:cs="Arial"/>
-                <w:color w:val="000000"/>
-                <w:sz w:val="22"/>
-                <w:szCs w:val="18"/>
-              </w:rPr>
-            </w:pPr>
-            <w:r>
-              <w:rPr>
-                <w:rFonts w:ascii="Arial" w:eastAsia="Times New Roman" w:hAnsi="Arial" w:cs="Arial"/>
-                <w:color w:val="000000"/>
-                <w:sz w:val="22"/>
-                <w:szCs w:val="18"/>
-              </w:rPr>
-              <w:t>10</w:t>
-            </w:r>
-            <w:r>
-              <w:rPr>
-                <w:rFonts w:ascii="Arial" w:eastAsia="Times New Roman" w:hAnsi="Arial" w:cs="Arial"/>
-                <w:color w:val="000000"/>
-                <w:sz w:val="22"/>
-                <w:szCs w:val="18"/>
-              </w:rPr>
-              <w:t xml:space="preserve"> box</w:t>
-            </w:r>
-          </w:p>
-        </w:tc>
-        <w:tc>
-          <w:tcPr>
-            <w:tcW w:w="2160" w:type="dxa"/>
-            <w:shd w:val="clear" w:color="auto" w:fill="auto"/>
-            <w:noWrap/>
-            <w:vAlign w:val="center"/>
-            <w:hideMark/>
-          </w:tcPr>
-          <w:p>
-            <w:pPr>
-              <w:jc w:val="right"/>
-              <w:rPr>
-                <w:rFonts w:ascii="Arial" w:eastAsia="Times New Roman" w:hAnsi="Arial" w:cs="Arial"/>
-                <w:color w:val="000000"/>
-                <w:sz w:val="22"/>
-                <w:szCs w:val="18"/>
-              </w:rPr>
-            </w:pPr>
-            <w:r>
-              <w:rPr>
-                <w:rFonts w:ascii="Arial" w:eastAsia="Times New Roman" w:hAnsi="Arial" w:cs="Arial"/>
-                <w:color w:val="000000"/>
-                <w:sz w:val="22"/>
-                <w:szCs w:val="18"/>
-              </w:rPr>
-              <w:t>2</w:t>
-            </w:r>
-            <w:r>
-              <w:rPr>
-                <w:rFonts w:ascii="Arial" w:eastAsia="Times New Roman" w:hAnsi="Arial" w:cs="Arial"/>
-                <w:color w:val="000000"/>
-                <w:sz w:val="22"/>
-                <w:szCs w:val="18"/>
-              </w:rPr>
-              <w:t>5</w:t>
-            </w:r>
-            <w:r>
-              <w:rPr>
-                <w:rFonts w:ascii="Arial" w:eastAsia="Times New Roman" w:hAnsi="Arial" w:cs="Arial"/>
-                <w:color w:val="000000"/>
-                <w:sz w:val="22"/>
-                <w:szCs w:val="18"/>
-              </w:rPr>
-              <w:t>,000/box/minggu</w:t>
-            </w:r>
-          </w:p>
-        </w:tc>
-        <w:tc>
-          <w:tcPr>
-            <w:tcW w:w="1890" w:type="dxa"/>
-            <w:shd w:val="clear" w:color="auto" w:fill="auto"/>
-            <w:noWrap/>
-            <w:vAlign w:val="center"/>
-            <w:hideMark/>
-          </w:tcPr>
-          <w:p>
-            <w:pPr>
-              <w:jc w:val="right"/>
-              <w:rPr>
-                <w:rFonts w:ascii="Arial" w:eastAsia="Times New Roman" w:hAnsi="Arial" w:cs="Arial"/>
-                <w:color w:val="000000"/>
-                <w:sz w:val="22"/>
-                <w:szCs w:val="18"/>
-              </w:rPr>
-            </w:pPr>
-            <w:r>
-              <w:rPr>
-                <w:rFonts w:ascii="Arial" w:eastAsia="Times New Roman" w:hAnsi="Arial" w:cs="Arial"/>
-                <w:color w:val="000000"/>
-                <w:sz w:val="22"/>
-                <w:szCs w:val="18"/>
-              </w:rPr>
-              <w:t>1,</w:t>
-            </w:r>
-            <w:r>
-              <w:rPr>
-                <w:rFonts w:ascii="Arial" w:eastAsia="Times New Roman" w:hAnsi="Arial" w:cs="Arial"/>
-                <w:color w:val="000000"/>
-                <w:sz w:val="22"/>
-                <w:szCs w:val="18"/>
-              </w:rPr>
-              <w:t>000</w:t>
-            </w:r>
-            <w:r>
-              <w:rPr>
-                <w:rFonts w:ascii="Arial" w:eastAsia="Times New Roman" w:hAnsi="Arial" w:cs="Arial"/>
-                <w:color w:val="000000"/>
-                <w:sz w:val="22"/>
-                <w:szCs w:val="18"/>
-              </w:rPr>
-              <w:t>,000</w:t>
-            </w:r>
-          </w:p>
-        </w:tc>
-      </w:tr>
-      <w:tr>
-        <w:trPr>
-          <w:trHeight w:val="20"/>
-        </w:trPr>
-        <w:tc>
-          <w:tcPr>
-            <w:tcW w:w="483" w:type="dxa"/>
-            <w:vAlign w:val="center"/>
-          </w:tcPr>
-          <w:p>
-            <w:pPr>
-              <w:rPr>
-                <w:rFonts w:ascii="Arial" w:eastAsia="Times New Roman" w:hAnsi="Arial" w:cs="Arial"/>
-                <w:color w:val="000000"/>
-                <w:sz w:val="22"/>
-                <w:szCs w:val="18"/>
-              </w:rPr>
-            </w:pPr>
-          </w:p>
-        </w:tc>
-        <w:tc>
-          <w:tcPr>
-            <w:tcW w:w="4557" w:type="dxa"/>
-            <w:shd w:val="clear" w:color="auto" w:fill="auto"/>
-            <w:noWrap/>
-            <w:vAlign w:val="center"/>
-            <w:hideMark/>
-          </w:tcPr>
-          <w:p>
-            <w:pPr>
-              <w:rPr>
-                <w:rFonts w:ascii="Arial" w:eastAsia="Times New Roman" w:hAnsi="Arial" w:cs="Arial"/>
-                <w:color w:val="000000"/>
-                <w:sz w:val="22"/>
-                <w:szCs w:val="18"/>
-              </w:rPr>
-            </w:pPr>
-            <w:r>
-              <w:rPr>
-                <w:rFonts w:ascii="Arial" w:eastAsia="Times New Roman" w:hAnsi="Arial" w:cs="Arial"/>
-                <w:color w:val="000000"/>
-                <w:sz w:val="22"/>
-                <w:szCs w:val="18"/>
-              </w:rPr>
-              <w:t>R</w:t>
-            </w:r>
-            <w:r>
-              <w:rPr>
-                <w:rFonts w:ascii="Arial" w:eastAsia="Times New Roman" w:hAnsi="Arial" w:cs="Arial"/>
-                <w:color w:val="000000"/>
-                <w:sz w:val="22"/>
-                <w:szCs w:val="18"/>
-              </w:rPr>
-              <w:t>uangan</w:t>
-            </w:r>
-          </w:p>
-        </w:tc>
-        <w:tc>
-          <w:tcPr>
-            <w:tcW w:w="1170" w:type="dxa"/>
-            <w:shd w:val="clear" w:color="auto" w:fill="auto"/>
-            <w:noWrap/>
-            <w:vAlign w:val="center"/>
-            <w:hideMark/>
-          </w:tcPr>
-          <w:p>
-            <w:pPr>
-              <w:jc w:val="right"/>
-              <w:rPr>
-                <w:rFonts w:ascii="Arial" w:eastAsia="Times New Roman" w:hAnsi="Arial" w:cs="Arial"/>
-                <w:color w:val="000000"/>
-                <w:sz w:val="22"/>
-                <w:szCs w:val="18"/>
-              </w:rPr>
-            </w:pPr>
-            <w:r>
-              <w:rPr>
-                <w:rFonts w:ascii="Arial" w:eastAsia="Times New Roman" w:hAnsi="Arial" w:cs="Arial"/>
-                <w:color w:val="000000"/>
-                <w:sz w:val="22"/>
-                <w:szCs w:val="18"/>
-              </w:rPr>
-              <w:t>1</w:t>
-            </w:r>
-            <w:r>
-              <w:rPr>
-                <w:rFonts w:ascii="Arial" w:eastAsia="Times New Roman" w:hAnsi="Arial" w:cs="Arial"/>
-                <w:color w:val="000000"/>
-                <w:sz w:val="22"/>
-                <w:szCs w:val="18"/>
-              </w:rPr>
-              <w:t xml:space="preserve"> bulan</w:t>
-            </w:r>
-          </w:p>
-        </w:tc>
-        <w:tc>
-          <w:tcPr>
-            <w:tcW w:w="2160" w:type="dxa"/>
-            <w:shd w:val="clear" w:color="auto" w:fill="auto"/>
-            <w:noWrap/>
-            <w:vAlign w:val="center"/>
-            <w:hideMark/>
-          </w:tcPr>
-          <w:p>
-            <w:pPr>
-              <w:jc w:val="right"/>
-              <w:rPr>
-                <w:rFonts w:ascii="Arial" w:eastAsia="Times New Roman" w:hAnsi="Arial" w:cs="Arial"/>
-                <w:color w:val="000000"/>
-                <w:sz w:val="22"/>
-                <w:szCs w:val="18"/>
-              </w:rPr>
-            </w:pPr>
-            <w:r>
-              <w:rPr>
-                <w:rFonts w:ascii="Arial" w:eastAsia="Times New Roman" w:hAnsi="Arial" w:cs="Arial"/>
-                <w:color w:val="000000"/>
-                <w:sz w:val="22"/>
-                <w:szCs w:val="18"/>
-              </w:rPr>
-              <w:t>6</w:t>
-            </w:r>
-            <w:r>
-              <w:rPr>
-                <w:rFonts w:ascii="Arial" w:eastAsia="Times New Roman" w:hAnsi="Arial" w:cs="Arial"/>
-                <w:color w:val="000000"/>
-                <w:sz w:val="22"/>
-                <w:szCs w:val="18"/>
-              </w:rPr>
-              <w:t>00,000/bulan</w:t>
-            </w:r>
-          </w:p>
-        </w:tc>
-        <w:tc>
-          <w:tcPr>
-            <w:tcW w:w="1890" w:type="dxa"/>
-            <w:shd w:val="clear" w:color="auto" w:fill="auto"/>
-            <w:noWrap/>
-            <w:vAlign w:val="center"/>
-            <w:hideMark/>
-          </w:tcPr>
-          <w:p>
-            <w:pPr>
-              <w:jc w:val="right"/>
-              <w:rPr>
-                <w:rFonts w:ascii="Arial" w:eastAsia="Times New Roman" w:hAnsi="Arial" w:cs="Arial"/>
-                <w:color w:val="000000"/>
-                <w:sz w:val="22"/>
-                <w:szCs w:val="18"/>
-              </w:rPr>
-            </w:pPr>
-            <w:r>
-              <w:rPr>
-                <w:rFonts w:ascii="Arial" w:eastAsia="Times New Roman" w:hAnsi="Arial" w:cs="Arial"/>
-                <w:color w:val="000000"/>
-                <w:sz w:val="22"/>
-                <w:szCs w:val="18"/>
-              </w:rPr>
-              <w:t>6</w:t>
-            </w:r>
-            <w:r>
-              <w:rPr>
-                <w:rFonts w:ascii="Arial" w:eastAsia="Times New Roman" w:hAnsi="Arial" w:cs="Arial"/>
-                <w:color w:val="000000"/>
-                <w:sz w:val="22"/>
-                <w:szCs w:val="18"/>
-              </w:rPr>
-              <w:t>00,000</w:t>
-            </w:r>
-          </w:p>
-        </w:tc>
-      </w:tr>
-      <w:tr>
-        <w:trPr>
-          <w:trHeight w:val="20"/>
-        </w:trPr>
-        <w:tc>
-          <w:tcPr>
-            <w:tcW w:w="483" w:type="dxa"/>
-            <w:vAlign w:val="center"/>
-          </w:tcPr>
-          <w:p>
-            <w:pPr>
-              <w:rPr>
-                <w:rFonts w:ascii="Arial" w:eastAsia="Times New Roman" w:hAnsi="Arial" w:cs="Arial"/>
-                <w:b/>
-                <w:bCs/>
-                <w:color w:val="000000"/>
-                <w:sz w:val="22"/>
-                <w:szCs w:val="18"/>
-              </w:rPr>
-            </w:pPr>
-          </w:p>
-        </w:tc>
-        <w:tc>
-          <w:tcPr>
-            <w:tcW w:w="9777" w:type="dxa"/>
-            <w:gridSpan w:val="4"/>
-            <w:shd w:val="clear" w:color="auto" w:fill="auto"/>
-            <w:noWrap/>
-            <w:vAlign w:val="center"/>
-            <w:hideMark/>
-          </w:tcPr>
-          <w:p>
-            <w:pPr>
-              <w:rPr>
-                <w:rFonts w:ascii="Arial" w:eastAsia="Times New Roman" w:hAnsi="Arial" w:cs="Arial"/>
-                <w:sz w:val="22"/>
-                <w:szCs w:val="18"/>
-              </w:rPr>
-            </w:pPr>
-            <w:r>
-              <w:rPr>
-                <w:rFonts w:ascii="Arial" w:eastAsia="Times New Roman" w:hAnsi="Arial" w:cs="Arial"/>
-                <w:b/>
-                <w:bCs/>
-                <w:color w:val="000000"/>
-                <w:sz w:val="22"/>
-                <w:szCs w:val="18"/>
-              </w:rPr>
-              <w:t>Perlakuan (</w:t>
-            </w:r>
-            <w:r>
-              <w:rPr>
-                <w:rFonts w:ascii="Arial" w:eastAsia="Times New Roman" w:hAnsi="Arial" w:cs="Arial"/>
-                <w:b/>
-                <w:bCs/>
-                <w:color w:val="000000"/>
-                <w:sz w:val="22"/>
-                <w:szCs w:val="18"/>
-              </w:rPr>
-              <w:t xml:space="preserve">50 ekor, 10 kelompok, </w:t>
-            </w:r>
-            <w:r>
-              <w:rPr>
-                <w:rFonts w:ascii="Arial" w:eastAsia="Times New Roman" w:hAnsi="Arial" w:cs="Arial"/>
-                <w:b/>
-                <w:bCs/>
-                <w:color w:val="000000"/>
-                <w:sz w:val="22"/>
-                <w:szCs w:val="18"/>
-              </w:rPr>
-              <w:t>2</w:t>
-            </w:r>
-            <w:r>
-              <w:rPr>
-                <w:rFonts w:ascii="Arial" w:eastAsia="Times New Roman" w:hAnsi="Arial" w:cs="Arial"/>
-                <w:b/>
-                <w:bCs/>
-                <w:color w:val="000000"/>
-                <w:sz w:val="22"/>
-                <w:szCs w:val="18"/>
-              </w:rPr>
-              <w:t xml:space="preserve"> minggu)</w:t>
-            </w:r>
-          </w:p>
-        </w:tc>
-      </w:tr>
-      <w:tr>
-        <w:trPr>
-          <w:trHeight w:val="20"/>
-        </w:trPr>
-        <w:tc>
-          <w:tcPr>
-            <w:tcW w:w="483" w:type="dxa"/>
-            <w:vAlign w:val="center"/>
-          </w:tcPr>
-          <w:p>
-            <w:pPr>
-              <w:rPr>
-                <w:rFonts w:ascii="Arial" w:eastAsia="Times New Roman" w:hAnsi="Arial" w:cs="Arial"/>
-                <w:color w:val="000000"/>
-                <w:sz w:val="22"/>
-                <w:szCs w:val="18"/>
-              </w:rPr>
-            </w:pPr>
-          </w:p>
-        </w:tc>
-        <w:tc>
-          <w:tcPr>
-            <w:tcW w:w="4557" w:type="dxa"/>
-            <w:shd w:val="clear" w:color="auto" w:fill="auto"/>
-            <w:noWrap/>
-            <w:vAlign w:val="center"/>
-            <w:hideMark/>
-          </w:tcPr>
-          <w:p>
-            <w:pPr>
-              <w:rPr>
-                <w:rFonts w:ascii="Arial" w:eastAsia="Times New Roman" w:hAnsi="Arial" w:cs="Arial"/>
-                <w:color w:val="000000"/>
-                <w:sz w:val="22"/>
-                <w:szCs w:val="18"/>
-              </w:rPr>
-            </w:pPr>
-            <w:r>
-              <w:rPr>
-                <w:rFonts w:ascii="Arial" w:eastAsia="Times New Roman" w:hAnsi="Arial" w:cs="Arial"/>
-                <w:color w:val="000000"/>
-                <w:sz w:val="22"/>
-                <w:szCs w:val="18"/>
-              </w:rPr>
-              <w:t>Box dan P</w:t>
-            </w:r>
-            <w:r>
-              <w:rPr>
-                <w:rFonts w:ascii="Arial" w:eastAsia="Times New Roman" w:hAnsi="Arial" w:cs="Arial"/>
-                <w:color w:val="000000"/>
-                <w:sz w:val="22"/>
-                <w:szCs w:val="18"/>
-              </w:rPr>
-              <w:t>erlengkapan</w:t>
-            </w:r>
-          </w:p>
-        </w:tc>
-        <w:tc>
-          <w:tcPr>
-            <w:tcW w:w="1170" w:type="dxa"/>
-            <w:shd w:val="clear" w:color="auto" w:fill="auto"/>
-            <w:noWrap/>
-            <w:vAlign w:val="center"/>
-            <w:hideMark/>
-          </w:tcPr>
-          <w:p>
-            <w:pPr>
-              <w:jc w:val="right"/>
-              <w:rPr>
-                <w:rFonts w:ascii="Arial" w:eastAsia="Times New Roman" w:hAnsi="Arial" w:cs="Arial"/>
-                <w:color w:val="000000"/>
-                <w:sz w:val="22"/>
-                <w:szCs w:val="18"/>
-              </w:rPr>
-            </w:pPr>
-            <w:r>
-              <w:rPr>
-                <w:rFonts w:ascii="Arial" w:eastAsia="Times New Roman" w:hAnsi="Arial" w:cs="Arial"/>
-                <w:color w:val="000000"/>
-                <w:sz w:val="22"/>
-                <w:szCs w:val="18"/>
-              </w:rPr>
-              <w:t>2</w:t>
-            </w:r>
-            <w:r>
-              <w:rPr>
-                <w:rFonts w:ascii="Arial" w:eastAsia="Times New Roman" w:hAnsi="Arial" w:cs="Arial"/>
-                <w:color w:val="000000"/>
-                <w:sz w:val="22"/>
-                <w:szCs w:val="18"/>
-              </w:rPr>
-              <w:t>0</w:t>
-            </w:r>
-            <w:r>
-              <w:rPr>
-                <w:rFonts w:ascii="Arial" w:eastAsia="Times New Roman" w:hAnsi="Arial" w:cs="Arial"/>
-                <w:color w:val="000000"/>
-                <w:sz w:val="22"/>
-                <w:szCs w:val="18"/>
-              </w:rPr>
-              <w:t xml:space="preserve"> box</w:t>
-            </w:r>
-          </w:p>
-        </w:tc>
-        <w:tc>
-          <w:tcPr>
-            <w:tcW w:w="2160" w:type="dxa"/>
-            <w:shd w:val="clear" w:color="auto" w:fill="auto"/>
-            <w:noWrap/>
-            <w:vAlign w:val="center"/>
-            <w:hideMark/>
-          </w:tcPr>
-          <w:p>
-            <w:pPr>
-              <w:jc w:val="right"/>
-              <w:rPr>
-                <w:rFonts w:ascii="Arial" w:eastAsia="Times New Roman" w:hAnsi="Arial" w:cs="Arial"/>
-                <w:color w:val="000000"/>
-                <w:sz w:val="22"/>
-                <w:szCs w:val="18"/>
-              </w:rPr>
-            </w:pPr>
-            <w:r>
-              <w:rPr>
-                <w:rFonts w:ascii="Arial" w:eastAsia="Times New Roman" w:hAnsi="Arial" w:cs="Arial"/>
-                <w:color w:val="000000"/>
-                <w:sz w:val="22"/>
-                <w:szCs w:val="18"/>
-              </w:rPr>
-              <w:t>2</w:t>
-            </w:r>
-            <w:r>
-              <w:rPr>
-                <w:rFonts w:ascii="Arial" w:eastAsia="Times New Roman" w:hAnsi="Arial" w:cs="Arial"/>
-                <w:color w:val="000000"/>
-                <w:sz w:val="22"/>
-                <w:szCs w:val="18"/>
-              </w:rPr>
-              <w:t>5</w:t>
-            </w:r>
-            <w:r>
-              <w:rPr>
-                <w:rFonts w:ascii="Arial" w:eastAsia="Times New Roman" w:hAnsi="Arial" w:cs="Arial"/>
-                <w:color w:val="000000"/>
-                <w:sz w:val="22"/>
-                <w:szCs w:val="18"/>
-              </w:rPr>
-              <w:t>,000/box/minggu</w:t>
-            </w:r>
-          </w:p>
-        </w:tc>
-        <w:tc>
-          <w:tcPr>
-            <w:tcW w:w="1890" w:type="dxa"/>
-            <w:shd w:val="clear" w:color="auto" w:fill="auto"/>
-            <w:noWrap/>
-            <w:vAlign w:val="center"/>
-            <w:hideMark/>
-          </w:tcPr>
-          <w:p>
-            <w:pPr>
-              <w:jc w:val="right"/>
-              <w:rPr>
-                <w:rFonts w:ascii="Arial" w:eastAsia="Times New Roman" w:hAnsi="Arial" w:cs="Arial"/>
-                <w:color w:val="000000"/>
-                <w:sz w:val="22"/>
-                <w:szCs w:val="18"/>
-              </w:rPr>
-            </w:pPr>
-            <w:r>
-              <w:rPr>
-                <w:rFonts w:ascii="Arial" w:eastAsia="Times New Roman" w:hAnsi="Arial" w:cs="Arial"/>
-                <w:color w:val="000000"/>
-                <w:sz w:val="22"/>
-                <w:szCs w:val="18"/>
-              </w:rPr>
-              <w:t>1,000</w:t>
-            </w:r>
-            <w:r>
-              <w:rPr>
-                <w:rFonts w:ascii="Arial" w:eastAsia="Times New Roman" w:hAnsi="Arial" w:cs="Arial"/>
-                <w:color w:val="000000"/>
-                <w:sz w:val="22"/>
-                <w:szCs w:val="18"/>
-              </w:rPr>
-              <w:t>,000</w:t>
-            </w:r>
-          </w:p>
-        </w:tc>
-      </w:tr>
-      <w:tr>
-        <w:trPr>
-          <w:trHeight w:val="20"/>
-        </w:trPr>
-        <w:tc>
-          <w:tcPr>
-            <w:tcW w:w="483" w:type="dxa"/>
-            <w:vAlign w:val="center"/>
-          </w:tcPr>
-          <w:p>
-            <w:pPr>
-              <w:rPr>
-                <w:rFonts w:ascii="Arial" w:eastAsia="Times New Roman" w:hAnsi="Arial" w:cs="Arial"/>
-                <w:color w:val="000000"/>
-                <w:sz w:val="22"/>
-                <w:szCs w:val="18"/>
-              </w:rPr>
-            </w:pPr>
-          </w:p>
-        </w:tc>
-        <w:tc>
-          <w:tcPr>
-            <w:tcW w:w="4557" w:type="dxa"/>
-            <w:shd w:val="clear" w:color="auto" w:fill="auto"/>
-            <w:noWrap/>
-            <w:vAlign w:val="center"/>
-            <w:hideMark/>
-          </w:tcPr>
-          <w:p>
-            <w:pPr>
-              <w:rPr>
-                <w:rFonts w:ascii="Arial" w:eastAsia="Times New Roman" w:hAnsi="Arial" w:cs="Arial"/>
-                <w:color w:val="000000"/>
-                <w:sz w:val="22"/>
-                <w:szCs w:val="18"/>
-              </w:rPr>
-            </w:pPr>
-            <w:r>
-              <w:rPr>
-                <w:rFonts w:ascii="Arial" w:eastAsia="Times New Roman" w:hAnsi="Arial" w:cs="Arial"/>
-                <w:color w:val="000000"/>
-                <w:sz w:val="22"/>
-                <w:szCs w:val="18"/>
-              </w:rPr>
-              <w:t>Penc</w:t>
-            </w:r>
-            <w:r>
-              <w:rPr>
-                <w:rFonts w:ascii="Arial" w:eastAsia="Times New Roman" w:hAnsi="Arial" w:cs="Arial"/>
-                <w:color w:val="000000"/>
-                <w:sz w:val="22"/>
-                <w:szCs w:val="18"/>
-              </w:rPr>
-              <w:t>ekok</w:t>
-            </w:r>
-            <w:r>
-              <w:rPr>
-                <w:rFonts w:ascii="Arial" w:eastAsia="Times New Roman" w:hAnsi="Arial" w:cs="Arial"/>
-                <w:color w:val="000000"/>
-                <w:sz w:val="22"/>
-                <w:szCs w:val="18"/>
-              </w:rPr>
-              <w:t>an</w:t>
-            </w:r>
-            <w:r>
-              <w:rPr>
-                <w:rFonts w:ascii="Arial" w:eastAsia="Times New Roman" w:hAnsi="Arial" w:cs="Arial"/>
-                <w:color w:val="000000"/>
-                <w:sz w:val="22"/>
-                <w:szCs w:val="18"/>
-              </w:rPr>
-              <w:t xml:space="preserve"> dan Observasi</w:t>
-            </w:r>
-          </w:p>
-        </w:tc>
-        <w:tc>
-          <w:tcPr>
-            <w:tcW w:w="1170" w:type="dxa"/>
-            <w:shd w:val="clear" w:color="auto" w:fill="auto"/>
-            <w:noWrap/>
-            <w:vAlign w:val="center"/>
-            <w:hideMark/>
-          </w:tcPr>
-          <w:p>
-            <w:pPr>
-              <w:jc w:val="right"/>
-              <w:rPr>
-                <w:rFonts w:ascii="Arial" w:eastAsia="Times New Roman" w:hAnsi="Arial" w:cs="Arial"/>
-                <w:color w:val="000000"/>
-                <w:sz w:val="22"/>
-                <w:szCs w:val="18"/>
-              </w:rPr>
-            </w:pPr>
-            <w:r>
-              <w:rPr>
-                <w:rFonts w:ascii="Arial" w:eastAsia="Times New Roman" w:hAnsi="Arial" w:cs="Arial"/>
-                <w:color w:val="000000"/>
-                <w:sz w:val="22"/>
-                <w:szCs w:val="18"/>
-              </w:rPr>
-              <w:t>5</w:t>
-            </w:r>
-            <w:r>
-              <w:rPr>
-                <w:rFonts w:ascii="Arial" w:eastAsia="Times New Roman" w:hAnsi="Arial" w:cs="Arial"/>
-                <w:color w:val="000000"/>
-                <w:sz w:val="22"/>
-                <w:szCs w:val="18"/>
-              </w:rPr>
-              <w:t>0</w:t>
-            </w:r>
-            <w:r>
-              <w:rPr>
-                <w:rFonts w:ascii="Arial" w:eastAsia="Times New Roman" w:hAnsi="Arial" w:cs="Arial"/>
-                <w:color w:val="000000"/>
-                <w:sz w:val="22"/>
-                <w:szCs w:val="18"/>
-              </w:rPr>
-              <w:t xml:space="preserve"> ekor</w:t>
-            </w:r>
-          </w:p>
-        </w:tc>
-        <w:tc>
-          <w:tcPr>
-            <w:tcW w:w="2160" w:type="dxa"/>
-            <w:shd w:val="clear" w:color="auto" w:fill="auto"/>
-            <w:noWrap/>
-            <w:vAlign w:val="center"/>
-            <w:hideMark/>
-          </w:tcPr>
-          <w:p>
-            <w:pPr>
-              <w:jc w:val="right"/>
-              <w:rPr>
-                <w:rFonts w:ascii="Arial" w:eastAsia="Times New Roman" w:hAnsi="Arial" w:cs="Arial"/>
-                <w:color w:val="000000"/>
-                <w:sz w:val="22"/>
-                <w:szCs w:val="18"/>
-              </w:rPr>
-            </w:pPr>
-            <w:r>
-              <w:rPr>
-                <w:rFonts w:ascii="Arial" w:eastAsia="Times New Roman" w:hAnsi="Arial" w:cs="Arial"/>
-                <w:color w:val="000000"/>
-                <w:sz w:val="22"/>
-                <w:szCs w:val="18"/>
-              </w:rPr>
-              <w:t>10,</w:t>
-            </w:r>
-            <w:r>
-              <w:rPr>
-                <w:rFonts w:ascii="Arial" w:eastAsia="Times New Roman" w:hAnsi="Arial" w:cs="Arial"/>
-                <w:color w:val="000000"/>
-                <w:sz w:val="22"/>
-                <w:szCs w:val="18"/>
-              </w:rPr>
-              <w:t>000/ekor/mingg</w:t>
-            </w:r>
-            <w:r>
-              <w:rPr>
-                <w:rFonts w:ascii="Arial" w:eastAsia="Times New Roman" w:hAnsi="Arial" w:cs="Arial"/>
-                <w:color w:val="000000"/>
-                <w:sz w:val="22"/>
-                <w:szCs w:val="18"/>
-              </w:rPr>
-              <w:t>u</w:t>
-            </w:r>
-          </w:p>
-        </w:tc>
-        <w:tc>
-          <w:tcPr>
-            <w:tcW w:w="1890" w:type="dxa"/>
-            <w:shd w:val="clear" w:color="auto" w:fill="auto"/>
-            <w:noWrap/>
-            <w:vAlign w:val="center"/>
-            <w:hideMark/>
-          </w:tcPr>
-          <w:p>
-            <w:pPr>
-              <w:jc w:val="right"/>
-              <w:rPr>
-                <w:rFonts w:ascii="Arial" w:eastAsia="Times New Roman" w:hAnsi="Arial" w:cs="Arial"/>
-                <w:color w:val="000000"/>
-                <w:sz w:val="22"/>
-                <w:szCs w:val="18"/>
-              </w:rPr>
-            </w:pPr>
-            <w:r>
-              <w:rPr>
-                <w:rFonts w:ascii="Arial" w:eastAsia="Times New Roman" w:hAnsi="Arial" w:cs="Arial"/>
-                <w:color w:val="000000"/>
-                <w:sz w:val="22"/>
-                <w:szCs w:val="18"/>
-              </w:rPr>
-              <w:t>1,000</w:t>
-            </w:r>
-            <w:r>
-              <w:rPr>
-                <w:rFonts w:ascii="Arial" w:eastAsia="Times New Roman" w:hAnsi="Arial" w:cs="Arial"/>
-                <w:color w:val="000000"/>
-                <w:sz w:val="22"/>
-                <w:szCs w:val="18"/>
-              </w:rPr>
-              <w:t>,000</w:t>
-            </w:r>
-          </w:p>
-        </w:tc>
-      </w:tr>
-      <w:tr>
-        <w:trPr>
-          <w:trHeight w:val="20"/>
-        </w:trPr>
-        <w:tc>
-          <w:tcPr>
-            <w:tcW w:w="483" w:type="dxa"/>
-            <w:vAlign w:val="center"/>
-          </w:tcPr>
-          <w:p>
-            <w:pPr>
-              <w:rPr>
-                <w:rFonts w:ascii="Arial" w:eastAsia="Times New Roman" w:hAnsi="Arial" w:cs="Arial"/>
-                <w:color w:val="000000"/>
-                <w:sz w:val="22"/>
-                <w:szCs w:val="18"/>
-              </w:rPr>
-            </w:pPr>
-          </w:p>
-        </w:tc>
-        <w:tc>
-          <w:tcPr>
-            <w:tcW w:w="4557" w:type="dxa"/>
-            <w:shd w:val="clear" w:color="auto" w:fill="auto"/>
-            <w:noWrap/>
-            <w:vAlign w:val="center"/>
-            <w:hideMark/>
-          </w:tcPr>
-          <w:p>
-            <w:pPr>
-              <w:rPr>
-                <w:rFonts w:ascii="Arial" w:eastAsia="Times New Roman" w:hAnsi="Arial" w:cs="Arial"/>
-                <w:color w:val="000000"/>
-                <w:sz w:val="22"/>
-                <w:szCs w:val="18"/>
-              </w:rPr>
-            </w:pPr>
-            <w:r>
-              <w:rPr>
-                <w:rFonts w:ascii="Arial" w:eastAsia="Times New Roman" w:hAnsi="Arial" w:cs="Arial"/>
-                <w:color w:val="000000"/>
-                <w:sz w:val="22"/>
-                <w:szCs w:val="18"/>
-              </w:rPr>
-              <w:t xml:space="preserve">Euthanasia, </w:t>
-            </w:r>
-            <w:r>
-              <w:rPr>
-                <w:rFonts w:ascii="Arial" w:eastAsia="Times New Roman" w:hAnsi="Arial" w:cs="Arial"/>
-                <w:color w:val="000000"/>
-                <w:sz w:val="22"/>
-                <w:szCs w:val="18"/>
-              </w:rPr>
-              <w:t>P</w:t>
-            </w:r>
-            <w:r>
-              <w:rPr>
-                <w:rFonts w:ascii="Arial" w:eastAsia="Times New Roman" w:hAnsi="Arial" w:cs="Arial"/>
-                <w:color w:val="000000"/>
-                <w:sz w:val="22"/>
-                <w:szCs w:val="18"/>
-              </w:rPr>
-              <w:t xml:space="preserve">engambilan </w:t>
-            </w:r>
-            <w:r>
-              <w:rPr>
-                <w:rFonts w:ascii="Arial" w:eastAsia="Times New Roman" w:hAnsi="Arial" w:cs="Arial"/>
-                <w:color w:val="000000"/>
-                <w:sz w:val="22"/>
-                <w:szCs w:val="18"/>
-              </w:rPr>
-              <w:t>D</w:t>
-            </w:r>
-            <w:r>
-              <w:rPr>
-                <w:rFonts w:ascii="Arial" w:eastAsia="Times New Roman" w:hAnsi="Arial" w:cs="Arial"/>
-                <w:color w:val="000000"/>
-                <w:sz w:val="22"/>
-                <w:szCs w:val="18"/>
-              </w:rPr>
-              <w:t xml:space="preserve">arah </w:t>
-            </w:r>
-            <w:r>
-              <w:rPr>
-                <w:rFonts w:ascii="Arial" w:eastAsia="Times New Roman" w:hAnsi="Arial" w:cs="Arial"/>
-                <w:color w:val="000000"/>
-                <w:sz w:val="22"/>
-                <w:szCs w:val="18"/>
-              </w:rPr>
-              <w:t>A</w:t>
-            </w:r>
-            <w:r>
-              <w:rPr>
-                <w:rFonts w:ascii="Arial" w:eastAsia="Times New Roman" w:hAnsi="Arial" w:cs="Arial"/>
-                <w:color w:val="000000"/>
-                <w:sz w:val="22"/>
-                <w:szCs w:val="18"/>
-              </w:rPr>
-              <w:t>khir</w:t>
-            </w:r>
-            <w:r>
-              <w:rPr>
-                <w:rFonts w:ascii="Arial" w:eastAsia="Times New Roman" w:hAnsi="Arial" w:cs="Arial"/>
-                <w:color w:val="000000"/>
-                <w:sz w:val="22"/>
-                <w:szCs w:val="18"/>
-              </w:rPr>
-              <w:t>, Koleksi Organ</w:t>
-            </w:r>
-          </w:p>
-        </w:tc>
-        <w:tc>
-          <w:tcPr>
-            <w:tcW w:w="1170" w:type="dxa"/>
-            <w:shd w:val="clear" w:color="auto" w:fill="auto"/>
-            <w:noWrap/>
-            <w:vAlign w:val="center"/>
-            <w:hideMark/>
-          </w:tcPr>
-          <w:p>
-            <w:pPr>
-              <w:jc w:val="right"/>
-              <w:rPr>
-                <w:rFonts w:ascii="Arial" w:eastAsia="Times New Roman" w:hAnsi="Arial" w:cs="Arial"/>
-                <w:color w:val="000000"/>
-                <w:sz w:val="22"/>
-                <w:szCs w:val="18"/>
-              </w:rPr>
-            </w:pPr>
-            <w:r>
-              <w:rPr>
-                <w:rFonts w:ascii="Arial" w:eastAsia="Times New Roman" w:hAnsi="Arial" w:cs="Arial"/>
-                <w:color w:val="000000"/>
-                <w:sz w:val="22"/>
-                <w:szCs w:val="18"/>
-              </w:rPr>
-              <w:t>5</w:t>
-            </w:r>
-            <w:r>
-              <w:rPr>
-                <w:rFonts w:ascii="Arial" w:eastAsia="Times New Roman" w:hAnsi="Arial" w:cs="Arial"/>
-                <w:color w:val="000000"/>
-                <w:sz w:val="22"/>
-                <w:szCs w:val="18"/>
-              </w:rPr>
-              <w:t>0</w:t>
-            </w:r>
-            <w:r>
-              <w:rPr>
-                <w:rFonts w:ascii="Arial" w:eastAsia="Times New Roman" w:hAnsi="Arial" w:cs="Arial"/>
-                <w:color w:val="000000"/>
-                <w:sz w:val="22"/>
-                <w:szCs w:val="18"/>
-              </w:rPr>
-              <w:t xml:space="preserve"> ekor</w:t>
-            </w:r>
-          </w:p>
-        </w:tc>
-        <w:tc>
-          <w:tcPr>
-            <w:tcW w:w="2160" w:type="dxa"/>
-            <w:shd w:val="clear" w:color="auto" w:fill="auto"/>
-            <w:noWrap/>
-            <w:vAlign w:val="center"/>
-            <w:hideMark/>
-          </w:tcPr>
-          <w:p>
-            <w:pPr>
-              <w:jc w:val="right"/>
-              <w:rPr>
-                <w:rFonts w:ascii="Arial" w:eastAsia="Times New Roman" w:hAnsi="Arial" w:cs="Arial"/>
-                <w:color w:val="000000"/>
-                <w:sz w:val="22"/>
-                <w:szCs w:val="18"/>
-              </w:rPr>
-            </w:pPr>
-            <w:r>
-              <w:rPr>
-                <w:rFonts w:ascii="Arial" w:eastAsia="Times New Roman" w:hAnsi="Arial" w:cs="Arial"/>
-                <w:color w:val="000000"/>
-                <w:sz w:val="22"/>
-                <w:szCs w:val="18"/>
-              </w:rPr>
-              <w:t>50</w:t>
-            </w:r>
-            <w:r>
-              <w:rPr>
-                <w:rFonts w:ascii="Arial" w:eastAsia="Times New Roman" w:hAnsi="Arial" w:cs="Arial"/>
-                <w:color w:val="000000"/>
-                <w:sz w:val="22"/>
-                <w:szCs w:val="18"/>
-              </w:rPr>
-              <w:t>,000/ekor</w:t>
-            </w:r>
-          </w:p>
-        </w:tc>
-        <w:tc>
-          <w:tcPr>
-            <w:tcW w:w="1890" w:type="dxa"/>
-            <w:shd w:val="clear" w:color="auto" w:fill="auto"/>
-            <w:noWrap/>
-            <w:vAlign w:val="center"/>
-            <w:hideMark/>
-          </w:tcPr>
-          <w:p>
-            <w:pPr>
-              <w:jc w:val="right"/>
-              <w:rPr>
-                <w:rFonts w:ascii="Arial" w:eastAsia="Times New Roman" w:hAnsi="Arial" w:cs="Arial"/>
-                <w:color w:val="000000"/>
-                <w:sz w:val="22"/>
-                <w:szCs w:val="18"/>
-              </w:rPr>
-            </w:pPr>
-            <w:r>
-              <w:rPr>
-                <w:rFonts w:ascii="Arial" w:eastAsia="Times New Roman" w:hAnsi="Arial" w:cs="Arial"/>
-                <w:color w:val="000000"/>
-                <w:sz w:val="22"/>
-                <w:szCs w:val="18"/>
-              </w:rPr>
-              <w:t>2,</w:t>
-            </w:r>
-            <w:r>
-              <w:rPr>
-                <w:rFonts w:ascii="Arial" w:eastAsia="Times New Roman" w:hAnsi="Arial" w:cs="Arial"/>
-                <w:color w:val="000000"/>
-                <w:sz w:val="22"/>
-                <w:szCs w:val="18"/>
-              </w:rPr>
-              <w:t>5</w:t>
-            </w:r>
-            <w:r>
-              <w:rPr>
-                <w:rFonts w:ascii="Arial" w:eastAsia="Times New Roman" w:hAnsi="Arial" w:cs="Arial"/>
-                <w:color w:val="000000"/>
-                <w:sz w:val="22"/>
-                <w:szCs w:val="18"/>
-              </w:rPr>
-              <w:t>00,000</w:t>
-            </w:r>
-          </w:p>
-        </w:tc>
-      </w:tr>
-      <w:tr>
-        <w:trPr>
-          <w:trHeight w:val="20"/>
-        </w:trPr>
-        <w:tc>
-          <w:tcPr>
-            <w:tcW w:w="483" w:type="dxa"/>
-            <w:vAlign w:val="center"/>
-          </w:tcPr>
-          <w:p>
-            <w:pPr>
-              <w:rPr>
-                <w:rFonts w:ascii="Arial" w:eastAsia="Times New Roman" w:hAnsi="Arial" w:cs="Arial"/>
-                <w:color w:val="000000"/>
-                <w:sz w:val="22"/>
-                <w:szCs w:val="18"/>
-              </w:rPr>
-            </w:pPr>
-          </w:p>
-        </w:tc>
-        <w:tc>
-          <w:tcPr>
-            <w:tcW w:w="4557" w:type="dxa"/>
-            <w:shd w:val="clear" w:color="auto" w:fill="auto"/>
-            <w:noWrap/>
-            <w:vAlign w:val="center"/>
-            <w:hideMark/>
-          </w:tcPr>
-          <w:p>
-            <w:pPr>
-              <w:rPr>
-                <w:rFonts w:ascii="Arial" w:eastAsia="Times New Roman" w:hAnsi="Arial" w:cs="Arial"/>
-                <w:color w:val="000000"/>
-                <w:sz w:val="22"/>
-                <w:szCs w:val="18"/>
-              </w:rPr>
-            </w:pPr>
-            <w:r>
-              <w:rPr>
-                <w:rFonts w:ascii="Arial" w:eastAsia="Times New Roman" w:hAnsi="Arial" w:cs="Arial"/>
-                <w:color w:val="000000"/>
-                <w:sz w:val="22"/>
-                <w:szCs w:val="18"/>
-              </w:rPr>
-              <w:t>Ruangan</w:t>
-            </w:r>
-          </w:p>
-        </w:tc>
-        <w:tc>
-          <w:tcPr>
-            <w:tcW w:w="1170" w:type="dxa"/>
-            <w:shd w:val="clear" w:color="auto" w:fill="auto"/>
-            <w:noWrap/>
-            <w:vAlign w:val="center"/>
-            <w:hideMark/>
-          </w:tcPr>
-          <w:p>
-            <w:pPr>
-              <w:jc w:val="right"/>
-              <w:rPr>
-                <w:rFonts w:ascii="Arial" w:eastAsia="Times New Roman" w:hAnsi="Arial" w:cs="Arial"/>
-                <w:color w:val="000000"/>
-                <w:sz w:val="22"/>
-                <w:szCs w:val="18"/>
-              </w:rPr>
-            </w:pPr>
-            <w:r>
-              <w:rPr>
-                <w:rFonts w:ascii="Arial" w:eastAsia="Times New Roman" w:hAnsi="Arial" w:cs="Arial"/>
-                <w:color w:val="000000"/>
-                <w:sz w:val="22"/>
-                <w:szCs w:val="18"/>
-              </w:rPr>
-              <w:t>1 bulan</w:t>
-            </w:r>
-          </w:p>
-        </w:tc>
-        <w:tc>
-          <w:tcPr>
-            <w:tcW w:w="2160" w:type="dxa"/>
-            <w:shd w:val="clear" w:color="auto" w:fill="auto"/>
-            <w:noWrap/>
-            <w:vAlign w:val="center"/>
-            <w:hideMark/>
-          </w:tcPr>
-          <w:p>
-            <w:pPr>
-              <w:jc w:val="right"/>
-              <w:rPr>
-                <w:rFonts w:ascii="Arial" w:eastAsia="Times New Roman" w:hAnsi="Arial" w:cs="Arial"/>
-                <w:color w:val="000000"/>
-                <w:sz w:val="22"/>
-                <w:szCs w:val="18"/>
-              </w:rPr>
-            </w:pPr>
-            <w:r>
-              <w:rPr>
-                <w:rFonts w:ascii="Arial" w:eastAsia="Times New Roman" w:hAnsi="Arial" w:cs="Arial"/>
-                <w:color w:val="000000"/>
-                <w:sz w:val="22"/>
-                <w:szCs w:val="18"/>
-              </w:rPr>
-              <w:t>600,000/bulan</w:t>
-            </w:r>
-          </w:p>
-        </w:tc>
-        <w:tc>
-          <w:tcPr>
-            <w:tcW w:w="1890" w:type="dxa"/>
-            <w:shd w:val="clear" w:color="auto" w:fill="auto"/>
-            <w:noWrap/>
-            <w:vAlign w:val="center"/>
-            <w:hideMark/>
-          </w:tcPr>
-          <w:p>
-            <w:pPr>
-              <w:jc w:val="right"/>
-              <w:rPr>
-                <w:rFonts w:ascii="Arial" w:eastAsia="Times New Roman" w:hAnsi="Arial" w:cs="Arial"/>
-                <w:color w:val="000000"/>
-                <w:sz w:val="22"/>
-                <w:szCs w:val="18"/>
-              </w:rPr>
-            </w:pPr>
-            <w:r>
-              <w:rPr>
-                <w:rFonts w:ascii="Arial" w:eastAsia="Times New Roman" w:hAnsi="Arial" w:cs="Arial"/>
-                <w:color w:val="000000"/>
-                <w:sz w:val="22"/>
-                <w:szCs w:val="18"/>
-              </w:rPr>
-              <w:t>600,000</w:t>
-            </w:r>
-          </w:p>
-        </w:tc>
-      </w:tr>
-      <w:tr>
-        <w:trPr>
-          <w:trHeight w:val="20"/>
-        </w:trPr>
-        <w:tc>
-          <w:tcPr>
-            <w:tcW w:w="483" w:type="dxa"/>
-            <w:vAlign w:val="center"/>
-          </w:tcPr>
-          <w:p>
-            <w:pPr>
-              <w:rPr>
-                <w:rFonts w:ascii="Arial" w:eastAsia="Times New Roman" w:hAnsi="Arial" w:cs="Arial"/>
-                <w:color w:val="000000"/>
-                <w:sz w:val="22"/>
-                <w:szCs w:val="18"/>
-              </w:rPr>
-            </w:pPr>
-          </w:p>
-        </w:tc>
-        <w:tc>
-          <w:tcPr>
-            <w:tcW w:w="4557" w:type="dxa"/>
-            <w:shd w:val="clear" w:color="auto" w:fill="auto"/>
-            <w:noWrap/>
-            <w:vAlign w:val="center"/>
-            <w:hideMark/>
-          </w:tcPr>
-          <w:p>
-            <w:pPr>
-              <w:rPr>
-                <w:rFonts w:ascii="Arial" w:eastAsia="Times New Roman" w:hAnsi="Arial" w:cs="Arial"/>
-                <w:b/>
-                <w:color w:val="000000"/>
-                <w:sz w:val="22"/>
-                <w:szCs w:val="18"/>
-              </w:rPr>
-            </w:pPr>
-            <w:r>
-              <w:rPr>
-                <w:rFonts w:ascii="Arial" w:eastAsia="Times New Roman" w:hAnsi="Arial" w:cs="Arial"/>
-                <w:b/>
-                <w:color w:val="000000"/>
-                <w:sz w:val="22"/>
-                <w:szCs w:val="18"/>
-              </w:rPr>
-              <w:t>Analisis:</w:t>
-            </w:r>
-          </w:p>
-        </w:tc>
-        <w:tc>
-          <w:tcPr>
-            <w:tcW w:w="1170" w:type="dxa"/>
-            <w:shd w:val="clear" w:color="auto" w:fill="auto"/>
-            <w:noWrap/>
-            <w:vAlign w:val="center"/>
-            <w:hideMark/>
-          </w:tcPr>
-          <w:p>
-            <w:pPr>
-              <w:jc w:val="right"/>
-              <w:rPr>
-                <w:rFonts w:ascii="Arial" w:eastAsia="Times New Roman" w:hAnsi="Arial" w:cs="Arial"/>
-                <w:color w:val="000000"/>
-                <w:sz w:val="22"/>
-                <w:szCs w:val="18"/>
-              </w:rPr>
-            </w:pPr>
-          </w:p>
-        </w:tc>
-        <w:tc>
-          <w:tcPr>
-            <w:tcW w:w="2160" w:type="dxa"/>
-            <w:shd w:val="clear" w:color="auto" w:fill="auto"/>
-            <w:noWrap/>
-            <w:vAlign w:val="center"/>
-            <w:hideMark/>
-          </w:tcPr>
-          <w:p>
-            <w:pPr>
-              <w:jc w:val="right"/>
-              <w:rPr>
-                <w:rFonts w:ascii="Arial" w:eastAsia="Times New Roman" w:hAnsi="Arial" w:cs="Arial"/>
-                <w:sz w:val="22"/>
-                <w:szCs w:val="18"/>
-              </w:rPr>
-            </w:pPr>
-          </w:p>
-        </w:tc>
-        <w:tc>
-          <w:tcPr>
-            <w:tcW w:w="1890" w:type="dxa"/>
-            <w:shd w:val="clear" w:color="auto" w:fill="auto"/>
-            <w:noWrap/>
-            <w:vAlign w:val="center"/>
-            <w:hideMark/>
-          </w:tcPr>
-          <w:p>
-            <w:pPr>
-              <w:jc w:val="right"/>
-              <w:rPr>
-                <w:rFonts w:ascii="Arial" w:eastAsia="Times New Roman" w:hAnsi="Arial" w:cs="Arial"/>
-                <w:sz w:val="22"/>
-                <w:szCs w:val="18"/>
-              </w:rPr>
-            </w:pPr>
-          </w:p>
-        </w:tc>
-      </w:tr>
-      <w:tr>
-        <w:trPr>
-          <w:trHeight w:val="20"/>
-        </w:trPr>
-        <w:tc>
-          <w:tcPr>
-            <w:tcW w:w="483" w:type="dxa"/>
-            <w:vAlign w:val="center"/>
-          </w:tcPr>
-          <w:p>
-            <w:pPr>
-              <w:rPr>
-                <w:rFonts w:ascii="Arial" w:eastAsia="Times New Roman" w:hAnsi="Arial" w:cs="Arial"/>
-                <w:color w:val="000000"/>
-                <w:sz w:val="22"/>
-                <w:szCs w:val="18"/>
-              </w:rPr>
-            </w:pPr>
-          </w:p>
-        </w:tc>
-        <w:tc>
-          <w:tcPr>
-            <w:tcW w:w="4557" w:type="dxa"/>
-            <w:shd w:val="clear" w:color="auto" w:fill="auto"/>
-            <w:noWrap/>
-            <w:vAlign w:val="center"/>
-            <w:hideMark/>
-          </w:tcPr>
-          <w:p>
-            <w:pPr>
-              <w:rPr>
-                <w:rFonts w:ascii="Arial" w:eastAsia="Times New Roman" w:hAnsi="Arial" w:cs="Arial"/>
-                <w:color w:val="000000"/>
-                <w:sz w:val="22"/>
-                <w:szCs w:val="18"/>
-              </w:rPr>
-            </w:pPr>
-            <w:r>
-              <w:rPr>
-                <w:rFonts w:ascii="Arial" w:eastAsia="Times New Roman" w:hAnsi="Arial" w:cs="Arial"/>
-                <w:color w:val="000000"/>
-                <w:sz w:val="22"/>
-                <w:szCs w:val="18"/>
-              </w:rPr>
-              <w:t>1. Biokimia Darah:</w:t>
-            </w:r>
-          </w:p>
-        </w:tc>
-        <w:tc>
-          <w:tcPr>
-            <w:tcW w:w="1170" w:type="dxa"/>
-            <w:shd w:val="clear" w:color="auto" w:fill="auto"/>
-            <w:noWrap/>
-            <w:vAlign w:val="center"/>
-            <w:hideMark/>
-          </w:tcPr>
-          <w:p>
-            <w:pPr>
-              <w:jc w:val="right"/>
-              <w:rPr>
-                <w:rFonts w:ascii="Arial" w:eastAsia="Times New Roman" w:hAnsi="Arial" w:cs="Arial"/>
-                <w:color w:val="000000"/>
-                <w:sz w:val="22"/>
-                <w:szCs w:val="18"/>
-              </w:rPr>
-            </w:pPr>
-          </w:p>
-        </w:tc>
-        <w:tc>
-          <w:tcPr>
-            <w:tcW w:w="2160" w:type="dxa"/>
-            <w:shd w:val="clear" w:color="auto" w:fill="auto"/>
-            <w:noWrap/>
-            <w:vAlign w:val="center"/>
-            <w:hideMark/>
-          </w:tcPr>
-          <w:p>
-            <w:pPr>
-              <w:jc w:val="right"/>
-              <w:rPr>
-                <w:rFonts w:ascii="Arial" w:eastAsia="Times New Roman" w:hAnsi="Arial" w:cs="Arial"/>
-                <w:sz w:val="22"/>
-                <w:szCs w:val="18"/>
-              </w:rPr>
-            </w:pPr>
-          </w:p>
-        </w:tc>
-        <w:tc>
-          <w:tcPr>
-            <w:tcW w:w="1890" w:type="dxa"/>
-            <w:shd w:val="clear" w:color="auto" w:fill="auto"/>
-            <w:noWrap/>
-            <w:vAlign w:val="center"/>
-            <w:hideMark/>
-          </w:tcPr>
-          <w:p>
-            <w:pPr>
-              <w:jc w:val="right"/>
-              <w:rPr>
-                <w:rFonts w:ascii="Arial" w:eastAsia="Times New Roman" w:hAnsi="Arial" w:cs="Arial"/>
-                <w:sz w:val="22"/>
-                <w:szCs w:val="18"/>
-              </w:rPr>
-            </w:pPr>
-          </w:p>
-        </w:tc>
-      </w:tr>
-      <w:tr>
-        <w:trPr>
-          <w:trHeight w:val="20"/>
-        </w:trPr>
-        <w:tc>
-          <w:tcPr>
-            <w:tcW w:w="483" w:type="dxa"/>
-            <w:vAlign w:val="center"/>
-          </w:tcPr>
-          <w:p>
-            <w:pPr>
-              <w:rPr>
-                <w:rFonts w:ascii="Arial" w:eastAsia="Times New Roman" w:hAnsi="Arial" w:cs="Arial"/>
-                <w:color w:val="000000"/>
-                <w:sz w:val="22"/>
-                <w:szCs w:val="18"/>
-              </w:rPr>
-            </w:pPr>
-          </w:p>
-        </w:tc>
-        <w:tc>
-          <w:tcPr>
-            <w:tcW w:w="4557" w:type="dxa"/>
-            <w:shd w:val="clear" w:color="auto" w:fill="auto"/>
-            <w:noWrap/>
-            <w:vAlign w:val="center"/>
-            <w:hideMark/>
-          </w:tcPr>
-          <w:p>
-            <w:pPr>
-              <w:ind w:firstLine="219"/>
-              <w:rPr>
-                <w:rFonts w:ascii="Arial" w:eastAsia="Times New Roman" w:hAnsi="Arial" w:cs="Arial"/>
-                <w:color w:val="000000"/>
-                <w:sz w:val="22"/>
-                <w:szCs w:val="18"/>
-              </w:rPr>
-            </w:pPr>
-            <w:r>
-              <w:rPr>
-                <w:rFonts w:ascii="Arial" w:eastAsia="Times New Roman" w:hAnsi="Arial" w:cs="Arial"/>
-                <w:color w:val="000000"/>
-                <w:sz w:val="22"/>
-                <w:szCs w:val="18"/>
-              </w:rPr>
-              <w:t>a. SGOT</w:t>
-            </w:r>
-          </w:p>
-        </w:tc>
-        <w:tc>
-          <w:tcPr>
-            <w:tcW w:w="1170" w:type="dxa"/>
-            <w:shd w:val="clear" w:color="auto" w:fill="auto"/>
-            <w:noWrap/>
-            <w:vAlign w:val="center"/>
-            <w:hideMark/>
-          </w:tcPr>
-          <w:p>
-            <w:pPr>
-              <w:jc w:val="right"/>
-              <w:rPr>
-                <w:sz w:val="22"/>
-                <w:szCs w:val="18"/>
-              </w:rPr>
-            </w:pPr>
-            <w:r>
-              <w:rPr>
-                <w:rFonts w:ascii="Arial" w:eastAsia="Times New Roman" w:hAnsi="Arial" w:cs="Arial"/>
-                <w:color w:val="000000"/>
-                <w:sz w:val="22"/>
-                <w:szCs w:val="18"/>
-              </w:rPr>
-              <w:t>50 sampel</w:t>
-            </w:r>
-          </w:p>
-        </w:tc>
-        <w:tc>
-          <w:tcPr>
-            <w:tcW w:w="2160" w:type="dxa"/>
-            <w:shd w:val="clear" w:color="auto" w:fill="auto"/>
-            <w:noWrap/>
-            <w:vAlign w:val="center"/>
-            <w:hideMark/>
-          </w:tcPr>
-          <w:p>
-            <w:pPr>
-              <w:jc w:val="right"/>
-              <w:rPr>
-                <w:rFonts w:ascii="Arial" w:eastAsia="Times New Roman" w:hAnsi="Arial" w:cs="Arial"/>
-                <w:color w:val="000000"/>
-                <w:sz w:val="22"/>
-                <w:szCs w:val="18"/>
-              </w:rPr>
-            </w:pPr>
-            <w:r>
-              <w:rPr>
-                <w:rFonts w:ascii="Arial" w:eastAsia="Times New Roman" w:hAnsi="Arial" w:cs="Arial"/>
-                <w:color w:val="000000"/>
-                <w:sz w:val="22"/>
-                <w:szCs w:val="18"/>
-              </w:rPr>
-              <w:t>2</w:t>
-            </w:r>
-            <w:r>
-              <w:rPr>
-                <w:rFonts w:ascii="Arial" w:eastAsia="Times New Roman" w:hAnsi="Arial" w:cs="Arial"/>
-                <w:color w:val="000000"/>
-                <w:sz w:val="22"/>
-                <w:szCs w:val="18"/>
-              </w:rPr>
-              <w:t>5</w:t>
-            </w:r>
-            <w:r>
-              <w:rPr>
-                <w:rFonts w:ascii="Arial" w:eastAsia="Times New Roman" w:hAnsi="Arial" w:cs="Arial"/>
-                <w:color w:val="000000"/>
-                <w:sz w:val="22"/>
-                <w:szCs w:val="18"/>
-              </w:rPr>
-              <w:t>,000/sampel</w:t>
-            </w:r>
-          </w:p>
-        </w:tc>
-        <w:tc>
-          <w:tcPr>
-            <w:tcW w:w="1890" w:type="dxa"/>
-            <w:shd w:val="clear" w:color="auto" w:fill="auto"/>
-            <w:noWrap/>
-            <w:vAlign w:val="center"/>
-            <w:hideMark/>
-          </w:tcPr>
-          <w:p>
-            <w:pPr>
-              <w:jc w:val="right"/>
-              <w:rPr>
-                <w:rFonts w:ascii="Arial" w:eastAsia="Times New Roman" w:hAnsi="Arial" w:cs="Arial"/>
-                <w:color w:val="000000"/>
-                <w:sz w:val="22"/>
-                <w:szCs w:val="18"/>
-              </w:rPr>
-            </w:pPr>
-            <w:r>
-              <w:rPr>
-                <w:rFonts w:ascii="Arial" w:eastAsia="Times New Roman" w:hAnsi="Arial" w:cs="Arial"/>
-                <w:color w:val="000000"/>
-                <w:sz w:val="22"/>
-                <w:szCs w:val="18"/>
-              </w:rPr>
-              <w:t>1,</w:t>
-            </w:r>
-            <w:r>
-              <w:rPr>
-                <w:rFonts w:ascii="Arial" w:eastAsia="Times New Roman" w:hAnsi="Arial" w:cs="Arial"/>
-                <w:color w:val="000000"/>
-                <w:sz w:val="22"/>
-                <w:szCs w:val="18"/>
-              </w:rPr>
-              <w:t>250</w:t>
-            </w:r>
-            <w:r>
-              <w:rPr>
-                <w:rFonts w:ascii="Arial" w:eastAsia="Times New Roman" w:hAnsi="Arial" w:cs="Arial"/>
-                <w:color w:val="000000"/>
-                <w:sz w:val="22"/>
-                <w:szCs w:val="18"/>
-              </w:rPr>
-              <w:t>,000</w:t>
-            </w:r>
-          </w:p>
-        </w:tc>
-      </w:tr>
-      <w:tr>
-        <w:trPr>
-          <w:trHeight w:val="20"/>
-        </w:trPr>
-        <w:tc>
-          <w:tcPr>
-            <w:tcW w:w="483" w:type="dxa"/>
-            <w:vAlign w:val="center"/>
-          </w:tcPr>
-          <w:p>
-            <w:pPr>
-              <w:rPr>
-                <w:rFonts w:ascii="Arial" w:eastAsia="Times New Roman" w:hAnsi="Arial" w:cs="Arial"/>
-                <w:color w:val="000000"/>
-                <w:sz w:val="22"/>
-                <w:szCs w:val="18"/>
-              </w:rPr>
-            </w:pPr>
-          </w:p>
-        </w:tc>
-        <w:tc>
-          <w:tcPr>
-            <w:tcW w:w="4557" w:type="dxa"/>
-            <w:shd w:val="clear" w:color="auto" w:fill="auto"/>
-            <w:noWrap/>
-            <w:vAlign w:val="center"/>
-            <w:hideMark/>
-          </w:tcPr>
-          <w:p>
-            <w:pPr>
-              <w:ind w:firstLine="219"/>
-              <w:rPr>
-                <w:rFonts w:ascii="Arial" w:eastAsia="Times New Roman" w:hAnsi="Arial" w:cs="Arial"/>
-                <w:color w:val="000000"/>
-                <w:sz w:val="22"/>
-                <w:szCs w:val="18"/>
-              </w:rPr>
-            </w:pPr>
-            <w:r>
-              <w:rPr>
-                <w:rFonts w:ascii="Arial" w:eastAsia="Times New Roman" w:hAnsi="Arial" w:cs="Arial"/>
-                <w:color w:val="000000"/>
-                <w:sz w:val="22"/>
-                <w:szCs w:val="18"/>
-              </w:rPr>
-              <w:t>b. SGPT</w:t>
-            </w:r>
-          </w:p>
-        </w:tc>
-        <w:tc>
-          <w:tcPr>
-            <w:tcW w:w="1170" w:type="dxa"/>
-            <w:shd w:val="clear" w:color="auto" w:fill="auto"/>
-            <w:noWrap/>
-            <w:vAlign w:val="center"/>
-            <w:hideMark/>
-          </w:tcPr>
-          <w:p>
-            <w:pPr>
-              <w:jc w:val="right"/>
-              <w:rPr>
-                <w:sz w:val="22"/>
-                <w:szCs w:val="18"/>
-              </w:rPr>
-            </w:pPr>
-            <w:r>
-              <w:rPr>
-                <w:rFonts w:ascii="Arial" w:eastAsia="Times New Roman" w:hAnsi="Arial" w:cs="Arial"/>
-                <w:color w:val="000000"/>
-                <w:sz w:val="22"/>
-                <w:szCs w:val="18"/>
-              </w:rPr>
-              <w:t>50 sampel</w:t>
-            </w:r>
-          </w:p>
-        </w:tc>
-        <w:tc>
-          <w:tcPr>
-            <w:tcW w:w="2160" w:type="dxa"/>
-            <w:shd w:val="clear" w:color="auto" w:fill="auto"/>
-            <w:noWrap/>
-            <w:vAlign w:val="center"/>
-            <w:hideMark/>
-          </w:tcPr>
-          <w:p>
-            <w:pPr>
-              <w:jc w:val="right"/>
-              <w:rPr>
-                <w:rFonts w:ascii="Arial" w:eastAsia="Times New Roman" w:hAnsi="Arial" w:cs="Arial"/>
-                <w:color w:val="000000"/>
-                <w:sz w:val="22"/>
-                <w:szCs w:val="18"/>
-              </w:rPr>
-            </w:pPr>
-            <w:r>
-              <w:rPr>
-                <w:rFonts w:ascii="Arial" w:eastAsia="Times New Roman" w:hAnsi="Arial" w:cs="Arial"/>
-                <w:color w:val="000000"/>
-                <w:sz w:val="22"/>
-                <w:szCs w:val="18"/>
-              </w:rPr>
-              <w:t>2</w:t>
-            </w:r>
-            <w:r>
-              <w:rPr>
-                <w:rFonts w:ascii="Arial" w:eastAsia="Times New Roman" w:hAnsi="Arial" w:cs="Arial"/>
-                <w:color w:val="000000"/>
-                <w:sz w:val="22"/>
-                <w:szCs w:val="18"/>
-              </w:rPr>
-              <w:t>5</w:t>
-            </w:r>
-            <w:r>
-              <w:rPr>
-                <w:rFonts w:ascii="Arial" w:eastAsia="Times New Roman" w:hAnsi="Arial" w:cs="Arial"/>
-                <w:color w:val="000000"/>
-                <w:sz w:val="22"/>
-                <w:szCs w:val="18"/>
-              </w:rPr>
-              <w:t>,000/sampel</w:t>
-            </w:r>
-          </w:p>
-        </w:tc>
-        <w:tc>
-          <w:tcPr>
-            <w:tcW w:w="1890" w:type="dxa"/>
-            <w:shd w:val="clear" w:color="auto" w:fill="auto"/>
-            <w:noWrap/>
-            <w:vAlign w:val="center"/>
-            <w:hideMark/>
-          </w:tcPr>
-          <w:p>
-            <w:pPr>
-              <w:jc w:val="right"/>
-              <w:rPr>
-                <w:rFonts w:ascii="Arial" w:eastAsia="Times New Roman" w:hAnsi="Arial" w:cs="Arial"/>
-                <w:color w:val="000000"/>
-                <w:sz w:val="22"/>
-                <w:szCs w:val="18"/>
-              </w:rPr>
-            </w:pPr>
-            <w:r>
-              <w:rPr>
-                <w:rFonts w:ascii="Arial" w:eastAsia="Times New Roman" w:hAnsi="Arial" w:cs="Arial"/>
-                <w:color w:val="000000"/>
-                <w:sz w:val="22"/>
-                <w:szCs w:val="18"/>
-              </w:rPr>
-              <w:t>1,250</w:t>
-            </w:r>
-            <w:r>
-              <w:rPr>
-                <w:rFonts w:ascii="Arial" w:eastAsia="Times New Roman" w:hAnsi="Arial" w:cs="Arial"/>
-                <w:color w:val="000000"/>
-                <w:sz w:val="22"/>
-                <w:szCs w:val="18"/>
-              </w:rPr>
-              <w:t>,000</w:t>
-            </w:r>
-          </w:p>
-        </w:tc>
-      </w:tr>
-      <w:tr>
-        <w:trPr>
-          <w:trHeight w:val="20"/>
-        </w:trPr>
-        <w:tc>
-          <w:tcPr>
-            <w:tcW w:w="483" w:type="dxa"/>
-            <w:vAlign w:val="center"/>
-          </w:tcPr>
-          <w:p>
-            <w:pPr>
-              <w:rPr>
-                <w:rFonts w:ascii="Arial" w:eastAsia="Times New Roman" w:hAnsi="Arial" w:cs="Arial"/>
-                <w:color w:val="000000"/>
-                <w:sz w:val="22"/>
-                <w:szCs w:val="18"/>
-              </w:rPr>
-            </w:pPr>
-          </w:p>
-        </w:tc>
-        <w:tc>
-          <w:tcPr>
-            <w:tcW w:w="4557" w:type="dxa"/>
-            <w:shd w:val="clear" w:color="auto" w:fill="auto"/>
-            <w:noWrap/>
-            <w:vAlign w:val="center"/>
-            <w:hideMark/>
-          </w:tcPr>
-          <w:p>
-            <w:pPr>
-              <w:ind w:firstLine="219"/>
-              <w:rPr>
-                <w:rFonts w:ascii="Arial" w:eastAsia="Times New Roman" w:hAnsi="Arial" w:cs="Arial"/>
-                <w:color w:val="000000"/>
-                <w:sz w:val="22"/>
-                <w:szCs w:val="18"/>
-              </w:rPr>
-            </w:pPr>
-            <w:r>
-              <w:rPr>
-                <w:rFonts w:ascii="Arial" w:eastAsia="Times New Roman" w:hAnsi="Arial" w:cs="Arial"/>
-                <w:color w:val="000000"/>
-                <w:sz w:val="22"/>
-                <w:szCs w:val="18"/>
-              </w:rPr>
-              <w:t>c. Ureum</w:t>
-            </w:r>
-          </w:p>
-        </w:tc>
-        <w:tc>
-          <w:tcPr>
-            <w:tcW w:w="1170" w:type="dxa"/>
-            <w:shd w:val="clear" w:color="auto" w:fill="auto"/>
-            <w:noWrap/>
-            <w:vAlign w:val="center"/>
-            <w:hideMark/>
-          </w:tcPr>
-          <w:p>
-            <w:pPr>
-              <w:jc w:val="right"/>
-              <w:rPr>
-                <w:sz w:val="22"/>
-                <w:szCs w:val="18"/>
-              </w:rPr>
-            </w:pPr>
-            <w:r>
-              <w:rPr>
-                <w:rFonts w:ascii="Arial" w:eastAsia="Times New Roman" w:hAnsi="Arial" w:cs="Arial"/>
-                <w:color w:val="000000"/>
-                <w:sz w:val="22"/>
-                <w:szCs w:val="18"/>
-              </w:rPr>
-              <w:t>50 sampel</w:t>
-            </w:r>
-          </w:p>
-        </w:tc>
-        <w:tc>
-          <w:tcPr>
-            <w:tcW w:w="2160" w:type="dxa"/>
-            <w:shd w:val="clear" w:color="auto" w:fill="auto"/>
-            <w:noWrap/>
-            <w:vAlign w:val="center"/>
-            <w:hideMark/>
-          </w:tcPr>
-          <w:p>
-            <w:pPr>
-              <w:jc w:val="right"/>
-              <w:rPr>
-                <w:rFonts w:ascii="Arial" w:eastAsia="Times New Roman" w:hAnsi="Arial" w:cs="Arial"/>
-                <w:color w:val="000000"/>
-                <w:sz w:val="22"/>
-                <w:szCs w:val="18"/>
-              </w:rPr>
-            </w:pPr>
-            <w:r>
-              <w:rPr>
-                <w:rFonts w:ascii="Arial" w:eastAsia="Times New Roman" w:hAnsi="Arial" w:cs="Arial"/>
-                <w:color w:val="000000"/>
-                <w:sz w:val="22"/>
-                <w:szCs w:val="18"/>
-              </w:rPr>
-              <w:t>25,000/sampel</w:t>
-            </w:r>
-          </w:p>
-        </w:tc>
-        <w:tc>
-          <w:tcPr>
-            <w:tcW w:w="1890" w:type="dxa"/>
-            <w:shd w:val="clear" w:color="auto" w:fill="auto"/>
-            <w:noWrap/>
-            <w:vAlign w:val="center"/>
-            <w:hideMark/>
-          </w:tcPr>
-          <w:p>
-            <w:pPr>
-              <w:jc w:val="right"/>
-              <w:rPr>
-                <w:rFonts w:ascii="Arial" w:eastAsia="Times New Roman" w:hAnsi="Arial" w:cs="Arial"/>
-                <w:color w:val="000000"/>
-                <w:sz w:val="22"/>
-                <w:szCs w:val="18"/>
-              </w:rPr>
-            </w:pPr>
-            <w:r>
-              <w:rPr>
-                <w:rFonts w:ascii="Arial" w:eastAsia="Times New Roman" w:hAnsi="Arial" w:cs="Arial"/>
-                <w:color w:val="000000"/>
-                <w:sz w:val="22"/>
-                <w:szCs w:val="18"/>
-              </w:rPr>
-              <w:t>1,250</w:t>
-            </w:r>
-            <w:r>
-              <w:rPr>
-                <w:rFonts w:ascii="Arial" w:eastAsia="Times New Roman" w:hAnsi="Arial" w:cs="Arial"/>
-                <w:color w:val="000000"/>
-                <w:sz w:val="22"/>
-                <w:szCs w:val="18"/>
-              </w:rPr>
-              <w:t>,000</w:t>
-            </w:r>
-          </w:p>
-        </w:tc>
-      </w:tr>
-      <w:tr>
-        <w:trPr>
-          <w:trHeight w:val="20"/>
-        </w:trPr>
-        <w:tc>
-          <w:tcPr>
-            <w:tcW w:w="483" w:type="dxa"/>
-            <w:vAlign w:val="center"/>
-          </w:tcPr>
-          <w:p>
-            <w:pPr>
-              <w:rPr>
-                <w:rFonts w:ascii="Arial" w:eastAsia="Times New Roman" w:hAnsi="Arial" w:cs="Arial"/>
-                <w:color w:val="000000"/>
-                <w:sz w:val="22"/>
-                <w:szCs w:val="18"/>
-              </w:rPr>
-            </w:pPr>
-          </w:p>
-        </w:tc>
-        <w:tc>
-          <w:tcPr>
-            <w:tcW w:w="4557" w:type="dxa"/>
-            <w:shd w:val="clear" w:color="auto" w:fill="auto"/>
-            <w:noWrap/>
-            <w:vAlign w:val="center"/>
-            <w:hideMark/>
-          </w:tcPr>
-          <w:p>
-            <w:pPr>
-              <w:ind w:firstLine="219"/>
-              <w:rPr>
-                <w:rFonts w:ascii="Arial" w:eastAsia="Times New Roman" w:hAnsi="Arial" w:cs="Arial"/>
-                <w:color w:val="000000"/>
-                <w:sz w:val="22"/>
-                <w:szCs w:val="18"/>
-              </w:rPr>
-            </w:pPr>
-            <w:r>
-              <w:rPr>
-                <w:rFonts w:ascii="Arial" w:eastAsia="Times New Roman" w:hAnsi="Arial" w:cs="Arial"/>
-                <w:color w:val="000000"/>
-                <w:sz w:val="22"/>
-                <w:szCs w:val="18"/>
-              </w:rPr>
-              <w:t>d. Kreatinin</w:t>
-            </w:r>
-          </w:p>
-        </w:tc>
-        <w:tc>
-          <w:tcPr>
-            <w:tcW w:w="1170" w:type="dxa"/>
-            <w:shd w:val="clear" w:color="auto" w:fill="auto"/>
-            <w:noWrap/>
-            <w:vAlign w:val="center"/>
-            <w:hideMark/>
-          </w:tcPr>
-          <w:p>
-            <w:pPr>
-              <w:jc w:val="right"/>
-              <w:rPr>
-                <w:sz w:val="22"/>
-                <w:szCs w:val="18"/>
-              </w:rPr>
-            </w:pPr>
-            <w:r>
-              <w:rPr>
-                <w:rFonts w:ascii="Arial" w:eastAsia="Times New Roman" w:hAnsi="Arial" w:cs="Arial"/>
-                <w:color w:val="000000"/>
-                <w:sz w:val="22"/>
-                <w:szCs w:val="18"/>
-              </w:rPr>
-              <w:t>50 sampel</w:t>
-            </w:r>
-          </w:p>
-        </w:tc>
-        <w:tc>
-          <w:tcPr>
-            <w:tcW w:w="2160" w:type="dxa"/>
-            <w:shd w:val="clear" w:color="auto" w:fill="auto"/>
-            <w:noWrap/>
-            <w:vAlign w:val="center"/>
-            <w:hideMark/>
-          </w:tcPr>
-          <w:p>
-            <w:pPr>
-              <w:jc w:val="right"/>
-              <w:rPr>
-                <w:rFonts w:ascii="Arial" w:eastAsia="Times New Roman" w:hAnsi="Arial" w:cs="Arial"/>
-                <w:color w:val="000000"/>
-                <w:sz w:val="22"/>
-                <w:szCs w:val="18"/>
-              </w:rPr>
-            </w:pPr>
-            <w:r>
-              <w:rPr>
-                <w:rFonts w:ascii="Arial" w:eastAsia="Times New Roman" w:hAnsi="Arial" w:cs="Arial"/>
-                <w:color w:val="000000"/>
-                <w:sz w:val="22"/>
-                <w:szCs w:val="18"/>
-              </w:rPr>
-              <w:t>20,000/sampel</w:t>
-            </w:r>
-          </w:p>
-        </w:tc>
-        <w:tc>
-          <w:tcPr>
-            <w:tcW w:w="1890" w:type="dxa"/>
-            <w:shd w:val="clear" w:color="auto" w:fill="auto"/>
-            <w:noWrap/>
-            <w:vAlign w:val="center"/>
-            <w:hideMark/>
-          </w:tcPr>
-          <w:p>
-            <w:pPr>
-              <w:jc w:val="right"/>
-              <w:rPr>
-                <w:rFonts w:ascii="Arial" w:eastAsia="Times New Roman" w:hAnsi="Arial" w:cs="Arial"/>
-                <w:color w:val="000000"/>
-                <w:sz w:val="22"/>
-                <w:szCs w:val="18"/>
-              </w:rPr>
-            </w:pPr>
-            <w:r>
-              <w:rPr>
-                <w:rFonts w:ascii="Arial" w:eastAsia="Times New Roman" w:hAnsi="Arial" w:cs="Arial"/>
-                <w:color w:val="000000"/>
-                <w:sz w:val="22"/>
-                <w:szCs w:val="18"/>
-              </w:rPr>
-              <w:t>1,0</w:t>
-            </w:r>
-            <w:r>
-              <w:rPr>
-                <w:rFonts w:ascii="Arial" w:eastAsia="Times New Roman" w:hAnsi="Arial" w:cs="Arial"/>
-                <w:color w:val="000000"/>
-                <w:sz w:val="22"/>
-                <w:szCs w:val="18"/>
-              </w:rPr>
-              <w:t>00,000</w:t>
-            </w:r>
-          </w:p>
-        </w:tc>
-      </w:tr>
-      <w:tr>
-        <w:trPr>
-          <w:trHeight w:val="20"/>
-        </w:trPr>
-        <w:tc>
-          <w:tcPr>
-            <w:tcW w:w="483" w:type="dxa"/>
-            <w:vAlign w:val="center"/>
-          </w:tcPr>
-          <w:p>
-            <w:pPr>
-              <w:rPr>
-                <w:rFonts w:ascii="Arial" w:eastAsia="Times New Roman" w:hAnsi="Arial" w:cs="Arial"/>
-                <w:color w:val="000000"/>
-                <w:sz w:val="22"/>
-                <w:szCs w:val="18"/>
-              </w:rPr>
-            </w:pPr>
-          </w:p>
-        </w:tc>
-        <w:tc>
-          <w:tcPr>
-            <w:tcW w:w="4557" w:type="dxa"/>
-            <w:shd w:val="clear" w:color="auto" w:fill="auto"/>
-            <w:vAlign w:val="center"/>
-          </w:tcPr>
-          <w:p>
-            <w:pPr>
-              <w:rPr>
-                <w:rFonts w:ascii="Arial" w:eastAsia="Times New Roman" w:hAnsi="Arial" w:cs="Arial"/>
-                <w:color w:val="000000"/>
-                <w:sz w:val="22"/>
-                <w:szCs w:val="18"/>
-              </w:rPr>
-            </w:pPr>
-            <w:r>
-              <w:rPr>
-                <w:rFonts w:ascii="Arial" w:eastAsia="Times New Roman" w:hAnsi="Arial" w:cs="Arial"/>
-                <w:color w:val="000000"/>
-                <w:sz w:val="22"/>
-                <w:szCs w:val="18"/>
-              </w:rPr>
-              <w:t xml:space="preserve">2. Histopatologi + Foto Mikroskopik </w:t>
-            </w:r>
-            <w:r>
-              <w:rPr>
-                <w:rFonts w:ascii="Arial" w:eastAsia="Times New Roman" w:hAnsi="Arial" w:cs="Arial"/>
-                <w:color w:val="000000"/>
-                <w:sz w:val="22"/>
-                <w:szCs w:val="18"/>
-              </w:rPr>
-              <w:t>(hati, ginjal)</w:t>
-            </w:r>
-          </w:p>
-        </w:tc>
-        <w:tc>
-          <w:tcPr>
-            <w:tcW w:w="1170" w:type="dxa"/>
-            <w:shd w:val="clear" w:color="auto" w:fill="auto"/>
-            <w:noWrap/>
-            <w:vAlign w:val="center"/>
-          </w:tcPr>
-          <w:p>
-            <w:pPr>
-              <w:jc w:val="right"/>
-              <w:rPr>
-                <w:rFonts w:ascii="Arial" w:eastAsia="Times New Roman" w:hAnsi="Arial" w:cs="Arial"/>
-                <w:color w:val="000000"/>
-                <w:sz w:val="22"/>
-                <w:szCs w:val="18"/>
-              </w:rPr>
-            </w:pPr>
-            <w:r>
-              <w:rPr>
-                <w:rFonts w:ascii="Arial" w:eastAsia="Times New Roman" w:hAnsi="Arial" w:cs="Arial"/>
-                <w:color w:val="000000"/>
-                <w:sz w:val="22"/>
-                <w:szCs w:val="18"/>
-              </w:rPr>
-              <w:t>2</w:t>
-            </w:r>
-            <w:r>
-              <w:rPr>
-                <w:rFonts w:ascii="Arial" w:eastAsia="Times New Roman" w:hAnsi="Arial" w:cs="Arial"/>
-                <w:color w:val="000000"/>
-                <w:sz w:val="22"/>
-                <w:szCs w:val="18"/>
-              </w:rPr>
-              <w:t>0 slide</w:t>
-            </w:r>
-          </w:p>
-        </w:tc>
-        <w:tc>
-          <w:tcPr>
-            <w:tcW w:w="2160" w:type="dxa"/>
-            <w:shd w:val="clear" w:color="auto" w:fill="auto"/>
-            <w:noWrap/>
-            <w:vAlign w:val="center"/>
-          </w:tcPr>
-          <w:p>
-            <w:pPr>
-              <w:jc w:val="right"/>
-              <w:rPr>
-                <w:rFonts w:ascii="Arial" w:eastAsia="Times New Roman" w:hAnsi="Arial" w:cs="Arial"/>
-                <w:color w:val="000000"/>
-                <w:sz w:val="22"/>
-                <w:szCs w:val="18"/>
-              </w:rPr>
-            </w:pPr>
-            <w:r>
-              <w:rPr>
-                <w:rFonts w:ascii="Arial" w:eastAsia="Times New Roman" w:hAnsi="Arial" w:cs="Arial"/>
-                <w:color w:val="000000"/>
-                <w:sz w:val="22"/>
-                <w:szCs w:val="18"/>
-              </w:rPr>
-              <w:t>400,000/slide</w:t>
-            </w:r>
-          </w:p>
-        </w:tc>
-        <w:tc>
-          <w:tcPr>
-            <w:tcW w:w="1890" w:type="dxa"/>
-            <w:shd w:val="clear" w:color="auto" w:fill="auto"/>
-            <w:noWrap/>
-            <w:vAlign w:val="center"/>
-          </w:tcPr>
-          <w:p>
-            <w:pPr>
-              <w:jc w:val="right"/>
-              <w:rPr>
-                <w:rFonts w:ascii="Arial" w:eastAsia="Times New Roman" w:hAnsi="Arial" w:cs="Arial"/>
-                <w:color w:val="000000"/>
-                <w:sz w:val="22"/>
-                <w:szCs w:val="18"/>
-              </w:rPr>
-            </w:pPr>
-            <w:r>
-              <w:rPr>
-                <w:rFonts w:ascii="Arial" w:eastAsia="Times New Roman" w:hAnsi="Arial" w:cs="Arial"/>
-                <w:color w:val="000000"/>
-                <w:sz w:val="22"/>
-                <w:szCs w:val="18"/>
-              </w:rPr>
-              <w:t>8</w:t>
-            </w:r>
-            <w:r>
-              <w:rPr>
-                <w:rFonts w:ascii="Arial" w:eastAsia="Times New Roman" w:hAnsi="Arial" w:cs="Arial"/>
-                <w:color w:val="000000"/>
-                <w:sz w:val="22"/>
-                <w:szCs w:val="18"/>
-              </w:rPr>
-              <w:t>,000,000</w:t>
-            </w:r>
-          </w:p>
-        </w:tc>
-      </w:tr>
-      <w:tr>
-        <w:trPr>
-          <w:trHeight w:val="20"/>
-        </w:trPr>
-        <w:tc>
-          <w:tcPr>
-            <w:tcW w:w="483" w:type="dxa"/>
-            <w:vAlign w:val="center"/>
-          </w:tcPr>
-          <w:p>
-            <w:pPr>
-              <w:rPr>
-                <w:rFonts w:ascii="Arial" w:eastAsia="Times New Roman" w:hAnsi="Arial" w:cs="Arial"/>
-                <w:color w:val="000000"/>
-                <w:sz w:val="22"/>
-                <w:szCs w:val="18"/>
-              </w:rPr>
-            </w:pPr>
-          </w:p>
-        </w:tc>
-        <w:tc>
-          <w:tcPr>
-            <w:tcW w:w="4557" w:type="dxa"/>
-            <w:shd w:val="clear" w:color="auto" w:fill="auto"/>
-            <w:noWrap/>
-            <w:vAlign w:val="center"/>
-            <w:hideMark/>
-          </w:tcPr>
-          <w:p>
-            <w:pPr>
-              <w:rPr>
-                <w:rFonts w:ascii="Arial" w:eastAsia="Times New Roman" w:hAnsi="Arial" w:cs="Arial"/>
-                <w:color w:val="000000"/>
-                <w:sz w:val="22"/>
-                <w:szCs w:val="18"/>
-              </w:rPr>
-            </w:pPr>
-            <w:r>
-              <w:rPr>
-                <w:rFonts w:ascii="Arial" w:eastAsia="Times New Roman" w:hAnsi="Arial" w:cs="Arial"/>
-                <w:color w:val="000000"/>
-                <w:sz w:val="22"/>
-                <w:szCs w:val="18"/>
-              </w:rPr>
-              <w:t>Daya dan Jasa</w:t>
-            </w:r>
-          </w:p>
-        </w:tc>
-        <w:tc>
-          <w:tcPr>
-            <w:tcW w:w="1170" w:type="dxa"/>
-            <w:shd w:val="clear" w:color="auto" w:fill="auto"/>
-            <w:noWrap/>
-            <w:vAlign w:val="center"/>
-            <w:hideMark/>
-          </w:tcPr>
-          <w:p>
-            <w:pPr>
-              <w:jc w:val="right"/>
-              <w:rPr>
-                <w:rFonts w:ascii="Arial" w:eastAsia="Times New Roman" w:hAnsi="Arial" w:cs="Arial"/>
-                <w:color w:val="000000"/>
-                <w:sz w:val="22"/>
-                <w:szCs w:val="18"/>
-              </w:rPr>
-            </w:pPr>
-          </w:p>
-        </w:tc>
-        <w:tc>
-          <w:tcPr>
-            <w:tcW w:w="2160" w:type="dxa"/>
-            <w:shd w:val="clear" w:color="auto" w:fill="auto"/>
-            <w:noWrap/>
-            <w:vAlign w:val="center"/>
-            <w:hideMark/>
-          </w:tcPr>
-          <w:p>
-            <w:pPr>
-              <w:jc w:val="right"/>
-              <w:rPr>
-                <w:rFonts w:ascii="Arial" w:eastAsia="Times New Roman" w:hAnsi="Arial" w:cs="Arial"/>
-                <w:sz w:val="22"/>
-                <w:szCs w:val="18"/>
-              </w:rPr>
-            </w:pPr>
-          </w:p>
-        </w:tc>
-        <w:tc>
-          <w:tcPr>
-            <w:tcW w:w="1890" w:type="dxa"/>
-            <w:shd w:val="clear" w:color="auto" w:fill="auto"/>
-            <w:noWrap/>
-            <w:vAlign w:val="center"/>
-            <w:hideMark/>
-          </w:tcPr>
-          <w:p>
-            <w:pPr>
-              <w:jc w:val="right"/>
-              <w:rPr>
-                <w:rFonts w:ascii="Arial" w:eastAsia="Times New Roman" w:hAnsi="Arial" w:cs="Arial"/>
-                <w:color w:val="000000"/>
-                <w:sz w:val="22"/>
-                <w:szCs w:val="18"/>
-              </w:rPr>
-            </w:pPr>
-            <w:r>
-              <w:rPr>
-                <w:rFonts w:ascii="Arial" w:eastAsia="Times New Roman" w:hAnsi="Arial" w:cs="Arial"/>
-                <w:color w:val="000000"/>
-                <w:sz w:val="22"/>
-                <w:szCs w:val="18"/>
-              </w:rPr>
-              <w:t>1,500,000</w:t>
-            </w:r>
-          </w:p>
-        </w:tc>
-      </w:tr>
-      <w:tr>
-        <w:trPr>
-          <w:trHeight w:val="20"/>
-        </w:trPr>
-        <w:tc>
-          <w:tcPr>
-            <w:tcW w:w="483" w:type="dxa"/>
-            <w:vAlign w:val="center"/>
-          </w:tcPr>
-          <w:p>
-            <w:pPr>
-              <w:rPr>
-                <w:rFonts w:ascii="Arial" w:eastAsia="Times New Roman" w:hAnsi="Arial" w:cs="Arial"/>
-                <w:color w:val="000000"/>
-                <w:sz w:val="22"/>
-                <w:szCs w:val="18"/>
-              </w:rPr>
-            </w:pPr>
-          </w:p>
-        </w:tc>
-        <w:tc>
-          <w:tcPr>
-            <w:tcW w:w="4557" w:type="dxa"/>
-            <w:shd w:val="clear" w:color="auto" w:fill="auto"/>
-            <w:noWrap/>
-            <w:vAlign w:val="center"/>
-          </w:tcPr>
-          <w:p>
-            <w:pPr>
-              <w:rPr>
-                <w:rFonts w:ascii="Arial" w:eastAsia="Times New Roman" w:hAnsi="Arial" w:cs="Arial"/>
-                <w:color w:val="000000"/>
-                <w:sz w:val="22"/>
-                <w:szCs w:val="18"/>
-              </w:rPr>
-            </w:pPr>
-            <w:r>
-              <w:rPr>
-                <w:rFonts w:ascii="Arial" w:eastAsia="Times New Roman" w:hAnsi="Arial" w:cs="Arial"/>
-                <w:color w:val="000000"/>
-                <w:sz w:val="22"/>
-                <w:szCs w:val="18"/>
-              </w:rPr>
-              <w:t>Pembuatan Laporan</w:t>
-            </w:r>
-          </w:p>
-        </w:tc>
-        <w:tc>
-          <w:tcPr>
-            <w:tcW w:w="1170" w:type="dxa"/>
-            <w:shd w:val="clear" w:color="auto" w:fill="auto"/>
-            <w:noWrap/>
-            <w:vAlign w:val="center"/>
-          </w:tcPr>
-          <w:p>
-            <w:pPr>
-              <w:jc w:val="right"/>
-              <w:rPr>
-                <w:rFonts w:ascii="Arial" w:eastAsia="Times New Roman" w:hAnsi="Arial" w:cs="Arial"/>
-                <w:sz w:val="22"/>
-                <w:szCs w:val="18"/>
-              </w:rPr>
-            </w:pPr>
-          </w:p>
-        </w:tc>
-        <w:tc>
-          <w:tcPr>
-            <w:tcW w:w="2160" w:type="dxa"/>
-            <w:shd w:val="clear" w:color="auto" w:fill="auto"/>
-            <w:noWrap/>
-            <w:vAlign w:val="center"/>
-          </w:tcPr>
-          <w:p>
-            <w:pPr>
-              <w:jc w:val="right"/>
-              <w:rPr>
-                <w:rFonts w:ascii="Arial" w:eastAsia="Times New Roman" w:hAnsi="Arial" w:cs="Arial"/>
-                <w:b/>
-                <w:bCs/>
-                <w:color w:val="000000"/>
-                <w:sz w:val="22"/>
-                <w:szCs w:val="18"/>
-              </w:rPr>
-            </w:pPr>
-          </w:p>
-        </w:tc>
-        <w:tc>
-          <w:tcPr>
-            <w:tcW w:w="1890" w:type="dxa"/>
-            <w:shd w:val="clear" w:color="auto" w:fill="auto"/>
-            <w:noWrap/>
-            <w:vAlign w:val="center"/>
-          </w:tcPr>
-          <w:p>
-            <w:pPr>
-              <w:jc w:val="right"/>
-              <w:rPr>
-                <w:rFonts w:ascii="Arial" w:eastAsia="Times New Roman" w:hAnsi="Arial" w:cs="Arial"/>
-                <w:bCs/>
-                <w:color w:val="000000"/>
-                <w:sz w:val="22"/>
-                <w:szCs w:val="18"/>
-              </w:rPr>
-            </w:pPr>
-            <w:r>
-              <w:rPr>
-                <w:rFonts w:ascii="Arial" w:eastAsia="Times New Roman" w:hAnsi="Arial" w:cs="Arial"/>
-                <w:bCs/>
-                <w:color w:val="000000"/>
-                <w:sz w:val="22"/>
-                <w:szCs w:val="18"/>
-              </w:rPr>
-              <w:t>2,000,000</w:t>
-            </w:r>
-          </w:p>
-        </w:tc>
-      </w:tr>
-      <w:tr>
-        <w:trPr>
-          <w:trHeight w:val="20"/>
-        </w:trPr>
-        <w:tc>
-          <w:tcPr>
-            <w:tcW w:w="483" w:type="dxa"/>
-            <w:vAlign w:val="center"/>
-          </w:tcPr>
-          <w:p>
-            <w:pPr>
-              <w:rPr>
-                <w:rFonts w:ascii="Arial" w:eastAsia="Times New Roman" w:hAnsi="Arial" w:cs="Arial"/>
-                <w:color w:val="000000"/>
-                <w:sz w:val="22"/>
-                <w:szCs w:val="18"/>
-              </w:rPr>
-            </w:pPr>
-          </w:p>
-        </w:tc>
-        <w:tc>
-          <w:tcPr>
-            <w:tcW w:w="4557" w:type="dxa"/>
-            <w:shd w:val="clear" w:color="auto" w:fill="auto"/>
-            <w:noWrap/>
-            <w:vAlign w:val="center"/>
-            <w:hideMark/>
-          </w:tcPr>
-          <w:p>
-            <w:pPr>
-              <w:rPr>
-                <w:rFonts w:ascii="Arial" w:eastAsia="Times New Roman" w:hAnsi="Arial" w:cs="Arial"/>
-                <w:color w:val="000000"/>
-                <w:sz w:val="22"/>
-                <w:szCs w:val="18"/>
-              </w:rPr>
-            </w:pPr>
-          </w:p>
-        </w:tc>
-        <w:tc>
-          <w:tcPr>
-            <w:tcW w:w="1170" w:type="dxa"/>
-            <w:shd w:val="clear" w:color="auto" w:fill="auto"/>
-            <w:noWrap/>
-            <w:vAlign w:val="center"/>
-            <w:hideMark/>
-          </w:tcPr>
-          <w:p>
-            <w:pPr>
-              <w:jc w:val="right"/>
-              <w:rPr>
-                <w:rFonts w:ascii="Arial" w:eastAsia="Times New Roman" w:hAnsi="Arial" w:cs="Arial"/>
-                <w:sz w:val="22"/>
-                <w:szCs w:val="18"/>
-              </w:rPr>
-            </w:pPr>
-          </w:p>
-        </w:tc>
-        <w:tc>
-          <w:tcPr>
-            <w:tcW w:w="2160" w:type="dxa"/>
-            <w:shd w:val="clear" w:color="auto" w:fill="5B9BD5"/>
-            <w:noWrap/>
-            <w:vAlign w:val="center"/>
-            <w:hideMark/>
-          </w:tcPr>
-          <w:p>
-            <w:pPr>
-              <w:jc w:val="right"/>
-              <w:rPr>
-                <w:rFonts w:ascii="Arial" w:eastAsia="Times New Roman" w:hAnsi="Arial" w:cs="Arial"/>
-                <w:b/>
-                <w:bCs/>
-                <w:color w:val="000000"/>
-                <w:sz w:val="22"/>
-                <w:szCs w:val="18"/>
-              </w:rPr>
-            </w:pPr>
-            <w:r>
-              <w:rPr>
-                <w:rFonts w:ascii="Arial" w:eastAsia="Times New Roman" w:hAnsi="Arial" w:cs="Arial"/>
-                <w:b/>
-                <w:bCs/>
-                <w:color w:val="000000"/>
-                <w:sz w:val="22"/>
-                <w:szCs w:val="18"/>
-              </w:rPr>
-              <w:t>Subtotal 1</w:t>
-            </w:r>
-          </w:p>
-        </w:tc>
-        <w:tc>
-          <w:tcPr>
-            <w:tcW w:w="1890" w:type="dxa"/>
-            <w:shd w:val="clear" w:color="auto" w:fill="5B9BD5"/>
-            <w:noWrap/>
-            <w:vAlign w:val="center"/>
-          </w:tcPr>
-          <w:p>
-            <w:pPr>
-              <w:jc w:val="right"/>
-              <w:rPr>
-                <w:rFonts w:ascii="Arial" w:eastAsia="Times New Roman" w:hAnsi="Arial" w:cs="Arial"/>
-                <w:b/>
-                <w:bCs/>
-                <w:color w:val="000000"/>
-                <w:sz w:val="22"/>
-                <w:szCs w:val="18"/>
-              </w:rPr>
-            </w:pPr>
-            <w:r>
-              <w:rPr>
-                <w:rFonts w:ascii="Arial" w:eastAsia="Times New Roman" w:hAnsi="Arial" w:cs="Arial"/>
-                <w:b/>
-                <w:bCs/>
-                <w:color w:val="000000"/>
-                <w:sz w:val="22"/>
-                <w:szCs w:val="18"/>
-              </w:rPr>
-              <w:t>2</w:t>
-            </w:r>
-            <w:r>
-              <w:rPr>
-                <w:rFonts w:ascii="Arial" w:eastAsia="Times New Roman" w:hAnsi="Arial" w:cs="Arial"/>
-                <w:b/>
-                <w:bCs/>
-                <w:color w:val="000000"/>
-                <w:sz w:val="22"/>
-                <w:szCs w:val="18"/>
-              </w:rPr>
-              <w:t>6,050,000</w:t>
-            </w:r>
-          </w:p>
-        </w:tc>
-      </w:tr>
-      <w:tr>
-        <w:trPr>
-          <w:trHeight w:val="20"/>
-        </w:trPr>
-        <w:tc>
-          <w:tcPr>
-            <w:tcW w:w="483" w:type="dxa"/>
-            <w:vAlign w:val="center"/>
-          </w:tcPr>
-          <w:p>
-            <w:pPr>
-              <w:rPr>
-                <w:rFonts w:ascii="Arial" w:eastAsia="Times New Roman" w:hAnsi="Arial" w:cs="Arial"/>
-                <w:color w:val="000000"/>
-                <w:sz w:val="22"/>
-                <w:szCs w:val="18"/>
-              </w:rPr>
-            </w:pPr>
-            <w:r>
-              <w:rPr>
-                <w:rFonts w:ascii="Arial" w:eastAsia="Times New Roman" w:hAnsi="Arial" w:cs="Arial"/>
-                <w:color w:val="000000"/>
-                <w:sz w:val="22"/>
-                <w:szCs w:val="18"/>
-              </w:rPr>
-              <w:t>5.</w:t>
-            </w:r>
-          </w:p>
-        </w:tc>
-        <w:tc>
-          <w:tcPr>
-            <w:tcW w:w="4557" w:type="dxa"/>
-            <w:shd w:val="clear" w:color="auto" w:fill="auto"/>
-            <w:noWrap/>
-            <w:vAlign w:val="center"/>
-            <w:hideMark/>
-          </w:tcPr>
-          <w:p>
-            <w:pPr>
-              <w:rPr>
-                <w:rFonts w:ascii="Arial" w:eastAsia="Times New Roman" w:hAnsi="Arial" w:cs="Arial"/>
-                <w:color w:val="000000"/>
-                <w:sz w:val="22"/>
-                <w:szCs w:val="18"/>
-              </w:rPr>
-            </w:pPr>
-            <w:r>
-              <w:rPr>
-                <w:rFonts w:ascii="Arial" w:eastAsia="Times New Roman" w:hAnsi="Arial" w:cs="Arial"/>
-                <w:color w:val="000000"/>
-                <w:sz w:val="22"/>
-                <w:szCs w:val="18"/>
-              </w:rPr>
-              <w:t>Etik hewan</w:t>
-            </w:r>
-          </w:p>
-        </w:tc>
-        <w:tc>
-          <w:tcPr>
-            <w:tcW w:w="1170" w:type="dxa"/>
-            <w:shd w:val="clear" w:color="auto" w:fill="auto"/>
-            <w:noWrap/>
-            <w:vAlign w:val="center"/>
-            <w:hideMark/>
-          </w:tcPr>
-          <w:p>
-            <w:pPr>
-              <w:jc w:val="right"/>
-              <w:rPr>
-                <w:rFonts w:ascii="Arial" w:eastAsia="Times New Roman" w:hAnsi="Arial" w:cs="Arial"/>
-                <w:color w:val="000000"/>
-                <w:sz w:val="22"/>
-                <w:szCs w:val="18"/>
-              </w:rPr>
-            </w:pPr>
-          </w:p>
-        </w:tc>
-        <w:tc>
-          <w:tcPr>
-            <w:tcW w:w="2160" w:type="dxa"/>
-            <w:shd w:val="clear" w:color="auto" w:fill="auto"/>
-            <w:noWrap/>
-            <w:vAlign w:val="center"/>
-            <w:hideMark/>
-          </w:tcPr>
-          <w:p>
-            <w:pPr>
-              <w:jc w:val="right"/>
-              <w:rPr>
-                <w:rFonts w:ascii="Arial" w:eastAsia="Times New Roman" w:hAnsi="Arial" w:cs="Arial"/>
-                <w:sz w:val="22"/>
-                <w:szCs w:val="18"/>
-              </w:rPr>
-            </w:pPr>
-          </w:p>
-        </w:tc>
-        <w:tc>
-          <w:tcPr>
-            <w:tcW w:w="1890" w:type="dxa"/>
-            <w:shd w:val="clear" w:color="auto" w:fill="auto"/>
-            <w:noWrap/>
-            <w:vAlign w:val="center"/>
-            <w:hideMark/>
-          </w:tcPr>
-          <w:p>
-            <w:pPr>
-              <w:jc w:val="right"/>
-              <w:rPr>
-                <w:rFonts w:ascii="Arial" w:eastAsia="Times New Roman" w:hAnsi="Arial" w:cs="Arial"/>
-                <w:color w:val="000000"/>
-                <w:sz w:val="22"/>
-                <w:szCs w:val="18"/>
-              </w:rPr>
-            </w:pPr>
-          </w:p>
-        </w:tc>
-      </w:tr>
-      <w:tr>
-        <w:trPr>
-          <w:trHeight w:val="20"/>
-        </w:trPr>
-        <w:tc>
-          <w:tcPr>
-            <w:tcW w:w="10260" w:type="dxa"/>
-            <w:gridSpan w:val="5"/>
-            <w:vAlign w:val="center"/>
-          </w:tcPr>
-          <w:p>
-            <w:pPr>
-              <w:rPr>
-                <w:rFonts w:ascii="Arial" w:eastAsia="Times New Roman" w:hAnsi="Arial" w:cs="Arial"/>
-                <w:sz w:val="22"/>
-                <w:szCs w:val="18"/>
-              </w:rPr>
-            </w:pPr>
-          </w:p>
-        </w:tc>
-      </w:tr>
-      <w:tr>
-        <w:trPr>
-          <w:trHeight w:val="20"/>
-        </w:trPr>
-        <w:tc>
-          <w:tcPr>
-            <w:tcW w:w="8370" w:type="dxa"/>
-            <w:gridSpan w:val="4"/>
-            <w:shd w:val="clear" w:color="auto" w:fill="5B9BD5"/>
-            <w:vAlign w:val="center"/>
-          </w:tcPr>
-          <w:p>
-            <w:pPr>
-              <w:rPr>
-                <w:rFonts w:ascii="Arial" w:eastAsia="Times New Roman" w:hAnsi="Arial" w:cs="Arial"/>
-                <w:b/>
-                <w:bCs/>
-                <w:color w:val="000000"/>
-                <w:sz w:val="22"/>
-                <w:szCs w:val="18"/>
-              </w:rPr>
-            </w:pPr>
-            <w:r>
-              <w:rPr>
-                <w:rFonts w:ascii="Arial" w:eastAsia="Times New Roman" w:hAnsi="Arial" w:cs="Arial"/>
-                <w:b/>
-                <w:bCs/>
-                <w:color w:val="000000"/>
-                <w:sz w:val="22"/>
-                <w:szCs w:val="18"/>
-              </w:rPr>
-              <w:t>TOTAL</w:t>
-            </w:r>
-          </w:p>
-        </w:tc>
-        <w:tc>
-          <w:tcPr>
-            <w:tcW w:w="1890" w:type="dxa"/>
-            <w:shd w:val="clear" w:color="auto" w:fill="5B9BD5"/>
-            <w:noWrap/>
-            <w:vAlign w:val="center"/>
-            <w:hideMark/>
-          </w:tcPr>
-          <w:p>
-            <w:pPr>
-              <w:jc w:val="right"/>
-              <w:rPr>
-                <w:rFonts w:ascii="Arial" w:eastAsia="Times New Roman" w:hAnsi="Arial" w:cs="Arial"/>
-                <w:b/>
-                <w:bCs/>
-                <w:color w:val="000000"/>
-                <w:sz w:val="22"/>
-                <w:szCs w:val="18"/>
-              </w:rPr>
-            </w:pPr>
-            <w:r>
-              <w:rPr>
-                <w:rFonts w:ascii="Arial" w:eastAsia="Times New Roman" w:hAnsi="Arial" w:cs="Arial"/>
-                <w:b/>
-                <w:bCs/>
-                <w:color w:val="000000"/>
-                <w:sz w:val="22"/>
-                <w:szCs w:val="18"/>
-              </w:rPr>
-              <w:t>${sum}</w:t>
-            </w:r>
-          </w:p>
-        </w:tc>
-      </w:tr>
-      <w:tr>
-        <w:trPr>
-          <w:trHeight w:val="20"/>
-        </w:trPr>
-        <w:tc>
-          <w:tcPr>
-            <w:tcW w:w="8370" w:type="dxa"/>
-            <w:gridSpan w:val="4"/>
-            <w:shd w:val="clear" w:color="auto" w:fill="5B9BD5"/>
-            <w:vAlign w:val="center"/>
-          </w:tcPr>
-          <w:p>
-            <w:pPr>
-              <w:rPr>
-                <w:rFonts w:ascii="Arial" w:eastAsia="Times New Roman" w:hAnsi="Arial" w:cs="Arial"/>
-                <w:b/>
-                <w:bCs/>
-                <w:color w:val="000000"/>
-                <w:sz w:val="22"/>
-                <w:szCs w:val="18"/>
-              </w:rPr>
-            </w:pPr>
-            <w:r>
-              <w:rPr>
-                <w:rFonts w:ascii="Arial" w:eastAsia="Times New Roman" w:hAnsi="Arial" w:cs="Arial"/>
-                <w:b/>
-                <w:bCs/>
-                <w:color w:val="000000"/>
-                <w:sz w:val="22"/>
-                <w:szCs w:val="18"/>
-              </w:rPr>
-              <w:t>Pajak</w:t>
-            </w:r>
-          </w:p>
-        </w:tc>
-        <w:tc>
-          <w:tcPr>
-            <w:tcW w:w="1890" w:type="dxa"/>
-            <w:shd w:val="clear" w:color="auto" w:fill="5B9BD5"/>
-            <w:noWrap/>
-            <w:vAlign w:val="center"/>
-            <w:hideMark/>
-          </w:tcPr>
-          <w:p>
-            <w:pPr>
-              <w:jc w:val="right"/>
-              <w:rPr>
-                <w:rFonts w:ascii="Arial" w:eastAsia="Times New Roman" w:hAnsi="Arial" w:cs="Arial"/>
-                <w:b/>
-                <w:bCs/>
-                <w:color w:val="000000"/>
-                <w:sz w:val="22"/>
-                <w:szCs w:val="18"/>
-              </w:rPr>
-            </w:pPr>
-            <w:r>
-              <w:rPr>
-                <w:rFonts w:ascii="Arial" w:eastAsia="Times New Roman" w:hAnsi="Arial" w:cs="Arial"/>
-                <w:b/>
-                <w:bCs/>
-                <w:color w:val="000000"/>
-                <w:sz w:val="22"/>
-                <w:szCs w:val="18"/>
-              </w:rPr>
-              <w:t>${pajak}</w:t>
-            </w:r>
-          </w:p>
-        </w:tc>
-      </w:tr>
-      <w:tr>
-        <w:trPr>
-          <w:trHeight w:val="20"/>
-        </w:trPr>
-        <w:tc>
-          <w:tcPr>
-            <w:tcW w:w="8370" w:type="dxa"/>
-            <w:gridSpan w:val="4"/>
-            <w:shd w:val="clear" w:color="auto" w:fill="5B9BD5"/>
-            <w:vAlign w:val="center"/>
-          </w:tcPr>
-          <w:p>
-            <w:pPr>
-              <w:rPr>
-                <w:rFonts w:ascii="Arial" w:eastAsia="Times New Roman" w:hAnsi="Arial" w:cs="Arial"/>
-                <w:b/>
-                <w:bCs/>
-                <w:color w:val="000000"/>
-                <w:sz w:val="22"/>
-                <w:szCs w:val="18"/>
-              </w:rPr>
-            </w:pPr>
-            <w:r>
-              <w:rPr>
-                <w:rFonts w:ascii="Arial" w:eastAsia="Times New Roman" w:hAnsi="Arial" w:cs="Arial"/>
-                <w:b/>
-                <w:bCs/>
-                <w:color w:val="000000"/>
-                <w:sz w:val="22"/>
-                <w:szCs w:val="18"/>
-              </w:rPr>
-              <w:t>TOTAL + Pajak</w:t>
-            </w:r>
-          </w:p>
-        </w:tc>
-        <w:tc>
-          <w:tcPr>
-            <w:tcW w:w="1890" w:type="dxa"/>
-            <w:shd w:val="clear" w:color="auto" w:fill="5B9BD5"/>
-            <w:noWrap/>
-            <w:vAlign w:val="center"/>
-            <w:hideMark/>
-          </w:tcPr>
-          <w:p>
-            <w:pPr>
-              <w:jc w:val="right"/>
-              <w:rPr>
-                <w:rFonts w:ascii="Arial" w:eastAsia="Times New Roman" w:hAnsi="Arial" w:cs="Arial"/>
-                <w:b/>
-                <w:bCs/>
-                <w:color w:val="000000"/>
-                <w:sz w:val="22"/>
-                <w:szCs w:val="18"/>
-              </w:rPr>
-            </w:pPr>
-            <w:r>
-              <w:rPr>
-                <w:rFonts w:ascii="Arial" w:eastAsia="Times New Roman" w:hAnsi="Arial" w:cs="Arial"/>
-                <w:b/>
-                <w:bCs/>
-                <w:color w:val="000000"/>
-                <w:sz w:val="22"/>
-                <w:szCs w:val="18"/>
-              </w:rPr>
-              <w:t>${total}</w:t>
-            </w:r>
-          </w:p>
-        </w:tc>
-      </w:tr>
-    </w:tbl>
-    <w:p>
-      <w:pPr>
-        <w:ind w:hanging="90"/>
-        <w:rPr>
-          <w:rFonts w:ascii="Arial" w:hAnsi="Arial" w:cs="Arial"/>
-        </w:rPr>
-      </w:pPr>
+      </w:pPr>
+      <w:bookmarkStart w:id="0" w:name="_GoBack"/>
+      <w:bookmarkEnd w:id="0"/>
     </w:p>
     <w:sectPr>
       <w:headerReference w:type="default" r:id="rId8"/>
@@ -4809,12 +1572,37 @@
                                   <w:sz w:val="6"/>
                                 </w:rPr>
                               </w:pPr>
+                              <w:proofErr w:type="spellStart"/>
                               <w:r>
                                 <w:rPr>
                                   <w:rFonts w:ascii="Lucida Sans" w:hAnsi="Lucida Sans" w:cs="Tahoma"/>
                                   <w:sz w:val="6"/>
                                 </w:rPr>
-                                <w:t>Bidang Obat Herbal</w:t>
+                                <w:t>Bidang</w:t>
+                              </w:r>
+                              <w:proofErr w:type="spellEnd"/>
+                              <w:r>
+                                <w:rPr>
+                                  <w:rFonts w:ascii="Lucida Sans" w:hAnsi="Lucida Sans" w:cs="Tahoma"/>
+                                  <w:sz w:val="6"/>
+                                </w:rPr>
+                                <w:t xml:space="preserve"> </w:t>
+                              </w:r>
+                              <w:proofErr w:type="spellStart"/>
+                              <w:r>
+                                <w:rPr>
+                                  <w:rFonts w:ascii="Lucida Sans" w:hAnsi="Lucida Sans" w:cs="Tahoma"/>
+                                  <w:sz w:val="6"/>
+                                </w:rPr>
+                                <w:t>Obat</w:t>
+                              </w:r>
+                              <w:proofErr w:type="spellEnd"/>
+                              <w:r>
+                                <w:rPr>
+                                  <w:rFonts w:ascii="Lucida Sans" w:hAnsi="Lucida Sans" w:cs="Tahoma"/>
+                                  <w:sz w:val="6"/>
+                                </w:rPr>
+                                <w:t xml:space="preserve"> Herbal</w:t>
                               </w:r>
                             </w:p>
                           </w:txbxContent>
@@ -4943,13 +1731,79 @@
                                   <w:sz w:val="6"/>
                                 </w:rPr>
                               </w:pPr>
+                              <w:proofErr w:type="spellStart"/>
                               <w:r>
                                 <w:rPr>
                                   <w:rFonts w:ascii="Lucida Sans" w:hAnsi="Lucida Sans" w:cs="Tahoma"/>
                                   <w:sz w:val="6"/>
                                 </w:rPr>
-                                <w:t>Komisi Nasional Akreditasi Pranata Penelitian dan Pengembangan</w:t>
+                                <w:t>Komisi</w:t>
                               </w:r>
+                              <w:proofErr w:type="spellEnd"/>
+                              <w:r>
+                                <w:rPr>
+                                  <w:rFonts w:ascii="Lucida Sans" w:hAnsi="Lucida Sans" w:cs="Tahoma"/>
+                                  <w:sz w:val="6"/>
+                                </w:rPr>
+                                <w:t xml:space="preserve"> Nasional </w:t>
+                              </w:r>
+                              <w:proofErr w:type="spellStart"/>
+                              <w:r>
+                                <w:rPr>
+                                  <w:rFonts w:ascii="Lucida Sans" w:hAnsi="Lucida Sans" w:cs="Tahoma"/>
+                                  <w:sz w:val="6"/>
+                                </w:rPr>
+                                <w:t>Akreditasi</w:t>
+                              </w:r>
+                              <w:proofErr w:type="spellEnd"/>
+                              <w:r>
+                                <w:rPr>
+                                  <w:rFonts w:ascii="Lucida Sans" w:hAnsi="Lucida Sans" w:cs="Tahoma"/>
+                                  <w:sz w:val="6"/>
+                                </w:rPr>
+                                <w:t xml:space="preserve"> </w:t>
+                              </w:r>
+                              <w:proofErr w:type="spellStart"/>
+                              <w:r>
+                                <w:rPr>
+                                  <w:rFonts w:ascii="Lucida Sans" w:hAnsi="Lucida Sans" w:cs="Tahoma"/>
+                                  <w:sz w:val="6"/>
+                                </w:rPr>
+                                <w:t>Pranata</w:t>
+                              </w:r>
+                              <w:proofErr w:type="spellEnd"/>
+                              <w:r>
+                                <w:rPr>
+                                  <w:rFonts w:ascii="Lucida Sans" w:hAnsi="Lucida Sans" w:cs="Tahoma"/>
+                                  <w:sz w:val="6"/>
+                                </w:rPr>
+                                <w:t xml:space="preserve"> </w:t>
+                              </w:r>
+                              <w:proofErr w:type="spellStart"/>
+                              <w:r>
+                                <w:rPr>
+                                  <w:rFonts w:ascii="Lucida Sans" w:hAnsi="Lucida Sans" w:cs="Tahoma"/>
+                                  <w:sz w:val="6"/>
+                                </w:rPr>
+                                <w:t>Penelitian</w:t>
+                              </w:r>
+                              <w:proofErr w:type="spellEnd"/>
+                              <w:r>
+                                <w:rPr>
+                                  <w:rFonts w:ascii="Lucida Sans" w:hAnsi="Lucida Sans" w:cs="Tahoma"/>
+                                  <w:sz w:val="6"/>
+                                </w:rPr>
+                                <w:t xml:space="preserve"> dan </w:t>
+                              </w:r>
+                              <w:proofErr w:type="spellStart"/>
+                              <w:r>
+                                <w:rPr>
+                                  <w:rFonts w:ascii="Lucida Sans" w:hAnsi="Lucida Sans" w:cs="Tahoma"/>
+                                  <w:sz w:val="6"/>
+                                </w:rPr>
+                                <w:t>Pengembangan</w:t>
+                              </w:r>
+                              <w:proofErr w:type="spellEnd"/>
                             </w:p>
                             <w:p>
                               <w:pPr>
@@ -8689,7 +5543,7 @@
 </file>
 
 <file path=customXml/itemProps1.xml><?xml version="1.0" encoding="utf-8"?>
-<ds:datastoreItem xmlns:ds="http://schemas.openxmlformats.org/officeDocument/2006/customXml" ds:itemID="{7C9F12BF-2EA0-4233-ABEA-38D38540BE81}">
+<ds:datastoreItem xmlns:ds="http://schemas.openxmlformats.org/officeDocument/2006/customXml" ds:itemID="{EEE0FC99-460E-4D33-9386-C4E525BB8335}">
   <ds:schemaRefs>
     <ds:schemaRef ds:uri="http://schemas.openxmlformats.org/officeDocument/2006/bibliography"/>
   </ds:schemaRefs>

</xml_diff>